<commit_message>
Creación de manual de usuario y mostrar el mapa con botones
</commit_message>
<xml_diff>
--- a/Documentación Practica 1.docx
+++ b/Documentación Practica 1.docx
@@ -1803,39 +1803,35 @@
         </w:rPr>
       </w:pPr>
       <w:r>
-        <w:rPr/>
-      </w:r>
-    </w:p>
-    <w:p>
-      <w:pPr>
-        <w:pStyle w:val="Cuerpodetexto"/>
-        <w:rPr/>
-      </w:pPr>
-      <w:r>
-        <w:rPr>
-          <w:rFonts w:eastAsia="Noto Serif CJK SC" w:cs="Lohit Devanagari"/>
-          <w:b w:val="false"/>
-          <w:bCs w:val="false"/>
-          <w:color w:val="auto"/>
-          <w:kern w:val="2"/>
-          <w:sz w:val="24"/>
-          <w:szCs w:val="24"/>
-          <w:lang w:val="es-GT" w:eastAsia="zh-CN" w:bidi="hi-IN"/>
-        </w:rPr>
-        <w:t>El m</w:t>
-      </w:r>
-      <w:r>
-        <w:rPr>
-          <w:rFonts w:eastAsia="Noto Serif CJK SC" w:cs="Lohit Devanagari"/>
-          <w:b w:val="false"/>
-          <w:bCs w:val="false"/>
-          <w:color w:val="auto"/>
-          <w:kern w:val="2"/>
-          <w:sz w:val="24"/>
-          <w:szCs w:val="24"/>
-          <w:lang w:val="es-GT" w:eastAsia="zh-CN" w:bidi="hi-IN"/>
-        </w:rPr>
-        <w:t xml:space="preserve">étodo </w:t>
+        <w:rPr>
+          <w:rFonts w:eastAsia="Noto Serif CJK SC" w:cs="Lohit Devanagari"/>
+          <w:b w:val="false"/>
+          <w:bCs w:val="false"/>
+          <w:color w:val="auto"/>
+          <w:kern w:val="2"/>
+          <w:sz w:val="24"/>
+          <w:szCs w:val="24"/>
+          <w:lang w:val="es-GT" w:eastAsia="zh-CN" w:bidi="hi-IN"/>
+        </w:rPr>
+      </w:r>
+    </w:p>
+    <w:p>
+      <w:pPr>
+        <w:pStyle w:val="Cuerpodetexto"/>
+        <w:rPr/>
+      </w:pPr>
+      <w:r>
+        <w:rPr>
+          <w:rFonts w:eastAsia="Noto Serif CJK SC" w:cs="Lohit Devanagari"/>
+          <w:b w:val="false"/>
+          <w:bCs w:val="false"/>
+          <w:color w:val="auto"/>
+          <w:kern w:val="2"/>
+          <w:sz w:val="24"/>
+          <w:szCs w:val="24"/>
+          <w:lang w:val="es-GT" w:eastAsia="zh-CN" w:bidi="hi-IN"/>
+        </w:rPr>
+        <w:t xml:space="preserve">El método </w:t>
       </w:r>
       <w:r>
         <w:rPr>
@@ -1880,7 +1876,16 @@
         </w:rPr>
       </w:pPr>
       <w:r>
-        <w:rPr/>
+        <w:rPr>
+          <w:rFonts w:eastAsia="Noto Serif CJK SC" w:cs="Lohit Devanagari"/>
+          <w:b w:val="false"/>
+          <w:bCs w:val="false"/>
+          <w:color w:val="auto"/>
+          <w:kern w:val="2"/>
+          <w:sz w:val="24"/>
+          <w:szCs w:val="24"/>
+          <w:lang w:val="es-GT" w:eastAsia="zh-CN" w:bidi="hi-IN"/>
+        </w:rPr>
       </w:r>
     </w:p>
     <w:p>
@@ -2041,7 +2046,16 @@
         </w:rPr>
       </w:pPr>
       <w:r>
-        <w:rPr/>
+        <w:rPr>
+          <w:rFonts w:eastAsia="Noto Serif CJK SC" w:cs="Lohit Devanagari"/>
+          <w:b w:val="false"/>
+          <w:bCs w:val="false"/>
+          <w:color w:val="auto"/>
+          <w:kern w:val="2"/>
+          <w:sz w:val="24"/>
+          <w:szCs w:val="24"/>
+          <w:lang w:val="es-GT" w:eastAsia="zh-CN" w:bidi="hi-IN"/>
+        </w:rPr>
       </w:r>
     </w:p>
     <w:p>
@@ -2105,7 +2119,16 @@
         </w:rPr>
       </w:pPr>
       <w:r>
-        <w:rPr/>
+        <w:rPr>
+          <w:rFonts w:eastAsia="Noto Serif CJK SC" w:cs="Lohit Devanagari"/>
+          <w:b w:val="false"/>
+          <w:bCs w:val="false"/>
+          <w:color w:val="auto"/>
+          <w:kern w:val="2"/>
+          <w:sz w:val="24"/>
+          <w:szCs w:val="24"/>
+          <w:lang w:val="es-GT" w:eastAsia="zh-CN" w:bidi="hi-IN"/>
+        </w:rPr>
       </w:r>
     </w:p>
     <w:p>
@@ -2144,117 +2167,66 @@
           <w:lang w:val="es-GT" w:eastAsia="zh-CN" w:bidi="hi-IN"/>
         </w:rPr>
         <w:tab/>
-        <w:t xml:space="preserve">Llamar </w:t>
-      </w:r>
-      <w:r>
-        <w:rPr>
-          <w:rFonts w:eastAsia="Noto Serif CJK SC" w:cs="Lohit Devanagari"/>
-          <w:b w:val="false"/>
-          <w:bCs w:val="false"/>
-          <w:color w:val="auto"/>
-          <w:kern w:val="2"/>
-          <w:sz w:val="24"/>
-          <w:szCs w:val="24"/>
-          <w:lang w:val="es-GT" w:eastAsia="zh-CN" w:bidi="hi-IN"/>
-        </w:rPr>
-        <w:t>accionBoton()</w:t>
-      </w:r>
-    </w:p>
-    <w:p>
-      <w:pPr>
-        <w:pStyle w:val="Cuerpodetexto"/>
-        <w:rPr/>
-      </w:pPr>
-      <w:r>
-        <w:rPr>
-          <w:rFonts w:eastAsia="Noto Serif CJK SC" w:cs="Lohit Devanagari"/>
-          <w:b w:val="false"/>
-          <w:bCs w:val="false"/>
-          <w:color w:val="auto"/>
-          <w:kern w:val="2"/>
-          <w:sz w:val="24"/>
-          <w:szCs w:val="24"/>
-          <w:lang w:val="es-GT" w:eastAsia="zh-CN" w:bidi="hi-IN"/>
-        </w:rPr>
-        <w:tab/>
-      </w:r>
-    </w:p>
-    <w:p>
-      <w:pPr>
-        <w:pStyle w:val="Cuerpodetexto"/>
-        <w:rPr/>
-      </w:pPr>
-      <w:r>
-        <w:rPr>
-          <w:rFonts w:eastAsia="Noto Serif CJK SC" w:cs="Lohit Devanagari"/>
-          <w:b w:val="false"/>
-          <w:bCs w:val="false"/>
-          <w:color w:val="auto"/>
-          <w:kern w:val="2"/>
-          <w:sz w:val="24"/>
-          <w:szCs w:val="24"/>
-          <w:lang w:val="es-GT" w:eastAsia="zh-CN" w:bidi="hi-IN"/>
-        </w:rPr>
-        <w:tab/>
-        <w:t>Si (</w:t>
-      </w:r>
-      <w:r>
-        <w:rPr>
-          <w:rFonts w:eastAsia="Noto Serif CJK SC" w:cs="Lohit Devanagari"/>
-          <w:b w:val="false"/>
-          <w:bCs w:val="false"/>
-          <w:color w:val="auto"/>
-          <w:kern w:val="2"/>
-          <w:sz w:val="24"/>
-          <w:szCs w:val="24"/>
-          <w:lang w:val="es-GT" w:eastAsia="zh-CN" w:bidi="hi-IN"/>
-        </w:rPr>
-        <w:t>numeroBarcos &gt; 0 || numeroBombas &gt; 0</w:t>
-      </w:r>
-      <w:r>
-        <w:rPr>
-          <w:rFonts w:eastAsia="Noto Serif CJK SC" w:cs="Lohit Devanagari"/>
-          <w:b w:val="false"/>
-          <w:bCs w:val="false"/>
-          <w:color w:val="auto"/>
-          <w:kern w:val="2"/>
-          <w:sz w:val="24"/>
-          <w:szCs w:val="24"/>
-          <w:lang w:val="es-GT" w:eastAsia="zh-CN" w:bidi="hi-IN"/>
-        </w:rPr>
-        <w:t>) entonces</w:t>
-      </w:r>
-    </w:p>
-    <w:p>
-      <w:pPr>
-        <w:pStyle w:val="Cuerpodetexto"/>
-        <w:rPr/>
-      </w:pPr>
-      <w:r>
-        <w:rPr>
-          <w:rFonts w:eastAsia="Noto Serif CJK SC" w:cs="Lohit Devanagari"/>
-          <w:b w:val="false"/>
-          <w:bCs w:val="false"/>
-          <w:color w:val="auto"/>
-          <w:kern w:val="2"/>
-          <w:sz w:val="24"/>
-          <w:szCs w:val="24"/>
-          <w:lang w:val="es-GT" w:eastAsia="zh-CN" w:bidi="hi-IN"/>
-        </w:rPr>
-        <w:tab/>
-        <w:tab/>
-      </w:r>
-      <w:r>
-        <w:rPr>
-          <w:rFonts w:eastAsia="Noto Serif CJK SC" w:cs="Lohit Devanagari"/>
-          <w:b w:val="false"/>
-          <w:bCs w:val="false"/>
-          <w:color w:val="auto"/>
-          <w:kern w:val="2"/>
-          <w:sz w:val="24"/>
-          <w:szCs w:val="24"/>
-          <w:lang w:val="es-GT" w:eastAsia="zh-CN" w:bidi="hi-IN"/>
-        </w:rPr>
+        <w:t>Llamar accionBoton()</w:t>
+      </w:r>
+    </w:p>
+    <w:p>
+      <w:pPr>
+        <w:pStyle w:val="Cuerpodetexto"/>
+        <w:rPr/>
+      </w:pPr>
+      <w:r>
+        <w:rPr>
+          <w:rFonts w:eastAsia="Noto Serif CJK SC" w:cs="Lohit Devanagari"/>
+          <w:b w:val="false"/>
+          <w:bCs w:val="false"/>
+          <w:color w:val="auto"/>
+          <w:kern w:val="2"/>
+          <w:sz w:val="24"/>
+          <w:szCs w:val="24"/>
+          <w:lang w:val="es-GT" w:eastAsia="zh-CN" w:bidi="hi-IN"/>
+        </w:rPr>
+        <w:tab/>
+      </w:r>
+    </w:p>
+    <w:p>
+      <w:pPr>
+        <w:pStyle w:val="Cuerpodetexto"/>
+        <w:rPr/>
+      </w:pPr>
+      <w:r>
+        <w:rPr>
+          <w:rFonts w:eastAsia="Noto Serif CJK SC" w:cs="Lohit Devanagari"/>
+          <w:b w:val="false"/>
+          <w:bCs w:val="false"/>
+          <w:color w:val="auto"/>
+          <w:kern w:val="2"/>
+          <w:sz w:val="24"/>
+          <w:szCs w:val="24"/>
+          <w:lang w:val="es-GT" w:eastAsia="zh-CN" w:bidi="hi-IN"/>
+        </w:rPr>
+        <w:tab/>
+        <w:t>Si (numeroBarcos &gt; 0 || numeroBombas &gt; 0) entonces</w:t>
+      </w:r>
+    </w:p>
+    <w:p>
+      <w:pPr>
+        <w:pStyle w:val="Cuerpodetexto"/>
+        <w:rPr/>
+      </w:pPr>
+      <w:r>
+        <w:rPr>
+          <w:rFonts w:eastAsia="Noto Serif CJK SC" w:cs="Lohit Devanagari"/>
+          <w:b w:val="false"/>
+          <w:bCs w:val="false"/>
+          <w:color w:val="auto"/>
+          <w:kern w:val="2"/>
+          <w:sz w:val="24"/>
+          <w:szCs w:val="24"/>
+          <w:lang w:val="es-GT" w:eastAsia="zh-CN" w:bidi="hi-IN"/>
+        </w:rPr>
+        <w:tab/>
+        <w:tab/>
         <w:t>Llamar método mostrarCasilla()</w:t>
       </w:r>
     </w:p>
@@ -2334,7 +2306,16 @@
         </w:rPr>
       </w:pPr>
       <w:r>
-        <w:rPr/>
+        <w:rPr>
+          <w:rFonts w:eastAsia="Noto Serif CJK SC" w:cs="Lohit Devanagari"/>
+          <w:b w:val="false"/>
+          <w:bCs w:val="false"/>
+          <w:color w:val="auto"/>
+          <w:kern w:val="2"/>
+          <w:sz w:val="24"/>
+          <w:szCs w:val="24"/>
+          <w:lang w:val="es-GT" w:eastAsia="zh-CN" w:bidi="hi-IN"/>
+        </w:rPr>
       </w:r>
     </w:p>
     <w:p>
@@ -2385,7 +2366,14 @@
         </w:rPr>
       </w:pPr>
       <w:r>
-        <w:rPr/>
+        <w:rPr>
+          <w:rFonts w:eastAsia="Noto Serif CJK SC" w:cs="Lohit Devanagari"/>
+          <w:color w:val="auto"/>
+          <w:kern w:val="2"/>
+          <w:sz w:val="24"/>
+          <w:szCs w:val="24"/>
+          <w:lang w:val="es-GT" w:eastAsia="zh-CN" w:bidi="hi-IN"/>
+        </w:rPr>
       </w:r>
     </w:p>
     <w:p>
@@ -2420,45 +2408,24 @@
           <w:lang w:val="es-GT" w:eastAsia="zh-CN" w:bidi="hi-IN"/>
         </w:rPr>
         <w:tab/>
-        <w:t xml:space="preserve">Var </w:t>
-      </w:r>
-      <w:r>
-        <w:rPr>
-          <w:rFonts w:eastAsia="Noto Serif CJK SC" w:cs="Lohit Devanagari"/>
-          <w:color w:val="auto"/>
-          <w:kern w:val="2"/>
-          <w:sz w:val="24"/>
-          <w:szCs w:val="24"/>
-          <w:lang w:val="es-GT" w:eastAsia="zh-CN" w:bidi="hi-IN"/>
-        </w:rPr>
-        <w:t>Usuario</w:t>
-      </w:r>
-    </w:p>
-    <w:p>
-      <w:pPr>
-        <w:pStyle w:val="Cuerpodetexto"/>
-        <w:rPr/>
-      </w:pPr>
-      <w:r>
-        <w:rPr>
-          <w:rFonts w:eastAsia="Noto Serif CJK SC" w:cs="Lohit Devanagari"/>
-          <w:color w:val="auto"/>
-          <w:kern w:val="2"/>
-          <w:sz w:val="24"/>
-          <w:szCs w:val="24"/>
-          <w:lang w:val="es-GT" w:eastAsia="zh-CN" w:bidi="hi-IN"/>
-        </w:rPr>
-        <w:tab/>
-      </w:r>
-      <w:r>
-        <w:rPr>
-          <w:rFonts w:eastAsia="Noto Serif CJK SC" w:cs="Lohit Devanagari"/>
-          <w:color w:val="auto"/>
-          <w:kern w:val="2"/>
-          <w:sz w:val="24"/>
-          <w:szCs w:val="24"/>
-          <w:lang w:val="es-GT" w:eastAsia="zh-CN" w:bidi="hi-IN"/>
-        </w:rPr>
+        <w:t>Var Usuario</w:t>
+      </w:r>
+    </w:p>
+    <w:p>
+      <w:pPr>
+        <w:pStyle w:val="Cuerpodetexto"/>
+        <w:rPr/>
+      </w:pPr>
+      <w:r>
+        <w:rPr>
+          <w:rFonts w:eastAsia="Noto Serif CJK SC" w:cs="Lohit Devanagari"/>
+          <w:color w:val="auto"/>
+          <w:kern w:val="2"/>
+          <w:sz w:val="24"/>
+          <w:szCs w:val="24"/>
+          <w:lang w:val="es-GT" w:eastAsia="zh-CN" w:bidi="hi-IN"/>
+        </w:rPr>
+        <w:tab/>
         <w:t>Var vacio = true</w:t>
       </w:r>
     </w:p>
@@ -2475,7 +2442,14 @@
         </w:rPr>
       </w:pPr>
       <w:r>
-        <w:rPr/>
+        <w:rPr>
+          <w:rFonts w:eastAsia="Noto Serif CJK SC" w:cs="Lohit Devanagari"/>
+          <w:color w:val="auto"/>
+          <w:kern w:val="2"/>
+          <w:sz w:val="24"/>
+          <w:szCs w:val="24"/>
+          <w:lang w:val="es-GT" w:eastAsia="zh-CN" w:bidi="hi-IN"/>
+        </w:rPr>
       </w:r>
     </w:p>
     <w:p>
@@ -2552,7 +2526,14 @@
         </w:rPr>
       </w:pPr>
       <w:r>
-        <w:rPr/>
+        <w:rPr>
+          <w:rFonts w:eastAsia="Noto Serif CJK SC" w:cs="Lohit Devanagari"/>
+          <w:color w:val="auto"/>
+          <w:kern w:val="2"/>
+          <w:sz w:val="24"/>
+          <w:szCs w:val="24"/>
+          <w:lang w:val="es-GT" w:eastAsia="zh-CN" w:bidi="hi-IN"/>
+        </w:rPr>
       </w:r>
     </w:p>
     <w:p>
@@ -2609,7 +2590,14 @@
         </w:rPr>
       </w:pPr>
       <w:r>
-        <w:rPr/>
+        <w:rPr>
+          <w:rFonts w:eastAsia="Noto Serif CJK SC" w:cs="Lohit Devanagari"/>
+          <w:color w:val="auto"/>
+          <w:kern w:val="2"/>
+          <w:sz w:val="24"/>
+          <w:szCs w:val="24"/>
+          <w:lang w:val="es-GT" w:eastAsia="zh-CN" w:bidi="hi-IN"/>
+        </w:rPr>
       </w:r>
     </w:p>
     <w:p>
@@ -2663,58 +2651,26 @@
         </w:rPr>
         <w:tab/>
         <w:tab/>
-        <w:t>Desde j = 0; hasta j = mapa.tama</w:t>
-      </w:r>
-      <w:r>
-        <w:rPr>
-          <w:rFonts w:eastAsia="Noto Serif CJK SC" w:cs="Lohit Devanagari"/>
-          <w:color w:val="auto"/>
-          <w:kern w:val="2"/>
-          <w:sz w:val="24"/>
-          <w:szCs w:val="24"/>
-          <w:lang w:val="es-GT" w:eastAsia="zh-CN" w:bidi="hi-IN"/>
-        </w:rPr>
-        <w:t>ñ</w:t>
-      </w:r>
-      <w:r>
-        <w:rPr>
-          <w:rFonts w:eastAsia="Noto Serif CJK SC" w:cs="Lohit Devanagari"/>
-          <w:color w:val="auto"/>
-          <w:kern w:val="2"/>
-          <w:sz w:val="24"/>
-          <w:szCs w:val="24"/>
-          <w:lang w:val="es-GT" w:eastAsia="zh-CN" w:bidi="hi-IN"/>
-        </w:rPr>
-        <w:t>o(); j++</w:t>
-      </w:r>
-    </w:p>
-    <w:p>
-      <w:pPr>
-        <w:pStyle w:val="Cuerpodetexto"/>
-        <w:rPr/>
-      </w:pPr>
-      <w:r>
-        <w:rPr>
-          <w:rFonts w:eastAsia="Noto Serif CJK SC" w:cs="Lohit Devanagari"/>
-          <w:color w:val="auto"/>
-          <w:kern w:val="2"/>
-          <w:sz w:val="24"/>
-          <w:szCs w:val="24"/>
-          <w:lang w:val="es-GT" w:eastAsia="zh-CN" w:bidi="hi-IN"/>
-        </w:rPr>
-        <w:tab/>
-        <w:tab/>
-        <w:tab/>
-      </w:r>
-      <w:r>
-        <w:rPr>
-          <w:rFonts w:eastAsia="Noto Serif CJK SC" w:cs="Lohit Devanagari"/>
-          <w:color w:val="auto"/>
-          <w:kern w:val="2"/>
-          <w:sz w:val="24"/>
-          <w:szCs w:val="24"/>
-          <w:lang w:val="es-GT" w:eastAsia="zh-CN" w:bidi="hi-IN"/>
-        </w:rPr>
+        <w:t>Desde j = 0; hasta j = mapa.tamaño(); j++</w:t>
+      </w:r>
+    </w:p>
+    <w:p>
+      <w:pPr>
+        <w:pStyle w:val="Cuerpodetexto"/>
+        <w:rPr/>
+      </w:pPr>
+      <w:r>
+        <w:rPr>
+          <w:rFonts w:eastAsia="Noto Serif CJK SC" w:cs="Lohit Devanagari"/>
+          <w:color w:val="auto"/>
+          <w:kern w:val="2"/>
+          <w:sz w:val="24"/>
+          <w:szCs w:val="24"/>
+          <w:lang w:val="es-GT" w:eastAsia="zh-CN" w:bidi="hi-IN"/>
+        </w:rPr>
+        <w:tab/>
+        <w:tab/>
+        <w:tab/>
         <w:t>Desde k = 0; hasta k = mapa.tamaño(); k++</w:t>
       </w:r>
     </w:p>
@@ -2736,60 +2692,28 @@
         <w:tab/>
         <w:tab/>
         <w:tab/>
-        <w:t>Si (</w:t>
-      </w:r>
-      <w:r>
-        <w:rPr>
-          <w:rFonts w:eastAsia="Noto Serif CJK SC" w:cs="Lohit Devanagari"/>
-          <w:color w:val="auto"/>
-          <w:kern w:val="2"/>
-          <w:sz w:val="24"/>
-          <w:szCs w:val="24"/>
-          <w:lang w:val="es-GT" w:eastAsia="zh-CN" w:bidi="hi-IN"/>
-        </w:rPr>
-        <w:t>mapa[i][j][k] == null</w:t>
-      </w:r>
-      <w:r>
-        <w:rPr>
-          <w:rFonts w:eastAsia="Noto Serif CJK SC" w:cs="Lohit Devanagari"/>
-          <w:color w:val="auto"/>
-          <w:kern w:val="2"/>
-          <w:sz w:val="24"/>
-          <w:szCs w:val="24"/>
-          <w:lang w:val="es-GT" w:eastAsia="zh-CN" w:bidi="hi-IN"/>
-        </w:rPr>
-        <w:t>) entonces</w:t>
-      </w:r>
-    </w:p>
-    <w:p>
-      <w:pPr>
-        <w:pStyle w:val="Cuerpodetexto"/>
-        <w:rPr/>
-      </w:pPr>
-      <w:r>
-        <w:rPr>
-          <w:rFonts w:eastAsia="Noto Serif CJK SC" w:cs="Lohit Devanagari"/>
-          <w:color w:val="auto"/>
-          <w:kern w:val="2"/>
-          <w:sz w:val="24"/>
-          <w:szCs w:val="24"/>
-          <w:lang w:val="es-GT" w:eastAsia="zh-CN" w:bidi="hi-IN"/>
-        </w:rPr>
-        <w:tab/>
-        <w:tab/>
-        <w:tab/>
-        <w:tab/>
-        <w:tab/>
-      </w:r>
-      <w:r>
-        <w:rPr>
-          <w:rFonts w:eastAsia="Noto Serif CJK SC" w:cs="Lohit Devanagari"/>
-          <w:color w:val="auto"/>
-          <w:kern w:val="2"/>
-          <w:sz w:val="24"/>
-          <w:szCs w:val="24"/>
-          <w:lang w:val="es-GT" w:eastAsia="zh-CN" w:bidi="hi-IN"/>
-        </w:rPr>
+        <w:t>Si (mapa[i][j][k] == null) entonces</w:t>
+      </w:r>
+    </w:p>
+    <w:p>
+      <w:pPr>
+        <w:pStyle w:val="Cuerpodetexto"/>
+        <w:rPr/>
+      </w:pPr>
+      <w:r>
+        <w:rPr>
+          <w:rFonts w:eastAsia="Noto Serif CJK SC" w:cs="Lohit Devanagari"/>
+          <w:color w:val="auto"/>
+          <w:kern w:val="2"/>
+          <w:sz w:val="24"/>
+          <w:szCs w:val="24"/>
+          <w:lang w:val="es-GT" w:eastAsia="zh-CN" w:bidi="hi-IN"/>
+        </w:rPr>
+        <w:tab/>
+        <w:tab/>
+        <w:tab/>
+        <w:tab/>
+        <w:tab/>
         <w:t>Llamar método mostrarMensajeDeCargaDeArchivo()</w:t>
       </w:r>
     </w:p>
@@ -2811,16 +2735,6 @@
         <w:tab/>
         <w:tab/>
         <w:tab/>
-      </w:r>
-      <w:r>
-        <w:rPr>
-          <w:rFonts w:eastAsia="Noto Serif CJK SC" w:cs="Lohit Devanagari"/>
-          <w:color w:val="auto"/>
-          <w:kern w:val="2"/>
-          <w:sz w:val="24"/>
-          <w:szCs w:val="24"/>
-          <w:lang w:val="es-GT" w:eastAsia="zh-CN" w:bidi="hi-IN"/>
-        </w:rPr>
         <w:t>sino</w:t>
       </w:r>
     </w:p>
@@ -2906,16 +2820,6 @@
         <w:tab/>
         <w:tab/>
         <w:tab/>
-      </w:r>
-      <w:r>
-        <w:rPr>
-          <w:rFonts w:eastAsia="Noto Serif CJK SC" w:cs="Lohit Devanagari"/>
-          <w:color w:val="auto"/>
-          <w:kern w:val="2"/>
-          <w:sz w:val="24"/>
-          <w:szCs w:val="24"/>
-          <w:lang w:val="es-GT" w:eastAsia="zh-CN" w:bidi="hi-IN"/>
-        </w:rPr>
         <w:t>FinDesde</w:t>
       </w:r>
     </w:p>
@@ -2986,7 +2890,14 @@
         </w:rPr>
       </w:pPr>
       <w:r>
-        <w:rPr/>
+        <w:rPr>
+          <w:rFonts w:eastAsia="Noto Serif CJK SC" w:cs="Lohit Devanagari"/>
+          <w:color w:val="auto"/>
+          <w:kern w:val="2"/>
+          <w:sz w:val="24"/>
+          <w:szCs w:val="24"/>
+          <w:lang w:val="es-GT" w:eastAsia="zh-CN" w:bidi="hi-IN"/>
+        </w:rPr>
       </w:r>
     </w:p>
     <w:p>
@@ -3027,29 +2938,7 @@
           <w:szCs w:val="24"/>
           <w:lang w:val="es-GT" w:eastAsia="zh-CN" w:bidi="hi-IN"/>
         </w:rPr>
-        <w:t xml:space="preserve"> se encarga de mostrar los mapas cargados, al momento de dar click en cargar mapa se le mostrará una ventana en la que pueda buscar el archivo y s</w:t>
-      </w:r>
-      <w:r>
-        <w:rPr>
-          <w:rFonts w:eastAsia="Noto Serif CJK SC" w:cs="Lohit Devanagari"/>
-          <w:color w:val="auto"/>
-          <w:kern w:val="2"/>
-          <w:sz w:val="24"/>
-          <w:szCs w:val="24"/>
-          <w:lang w:val="es-GT" w:eastAsia="zh-CN" w:bidi="hi-IN"/>
-        </w:rPr>
-        <w:t xml:space="preserve">i </w:t>
-      </w:r>
-      <w:r>
-        <w:rPr>
-          <w:rFonts w:eastAsia="Noto Serif CJK SC" w:cs="Lohit Devanagari"/>
-          <w:color w:val="auto"/>
-          <w:kern w:val="2"/>
-          <w:sz w:val="24"/>
-          <w:szCs w:val="24"/>
-          <w:lang w:val="es-GT" w:eastAsia="zh-CN" w:bidi="hi-IN"/>
-        </w:rPr>
-        <w:t>la lectura de archivo es correcta entonces se mostrara un pequeño visualizador del mapa, seguidamente debe seleccionar el mapa actual y presionará el botón siguiente, luego se dirigirá a la clase IniciarPartida para la ejecución del juego de la partida.</w:t>
+        <w:t xml:space="preserve"> se encarga de mostrar los mapas cargados, al momento de dar click en cargar mapa se le mostrará una ventana en la que pueda buscar el archivo y si la lectura de archivo es correcta entonces se mostrara un pequeño visualizador del mapa, seguidamente debe seleccionar el mapa actual y presionará el botón siguiente, luego se dirigirá a la clase IniciarPartida para la ejecución del juego de la partida.</w:t>
       </w:r>
     </w:p>
     <w:p>
@@ -3065,7 +2954,14 @@
         </w:rPr>
       </w:pPr>
       <w:r>
-        <w:rPr/>
+        <w:rPr>
+          <w:rFonts w:eastAsia="Noto Serif CJK SC" w:cs="Lohit Devanagari"/>
+          <w:color w:val="auto"/>
+          <w:kern w:val="2"/>
+          <w:sz w:val="24"/>
+          <w:szCs w:val="24"/>
+          <w:lang w:val="es-GT" w:eastAsia="zh-CN" w:bidi="hi-IN"/>
+        </w:rPr>
       </w:r>
     </w:p>
     <w:p>
@@ -3133,7 +3029,14 @@
         </w:rPr>
       </w:pPr>
       <w:r>
-        <w:rPr/>
+        <w:rPr>
+          <w:rFonts w:eastAsia="Noto Serif CJK SC" w:cs="Lohit Devanagari"/>
+          <w:color w:val="auto"/>
+          <w:kern w:val="2"/>
+          <w:sz w:val="24"/>
+          <w:szCs w:val="24"/>
+          <w:lang w:val="es-GT" w:eastAsia="zh-CN" w:bidi="hi-IN"/>
+        </w:rPr>
       </w:r>
     </w:p>
     <w:p>
@@ -3195,7 +3098,16 @@
         </w:rPr>
       </w:pPr>
       <w:r>
-        <w:rPr/>
+        <w:rPr>
+          <w:rFonts w:eastAsia="Noto Serif CJK SC" w:cs="Lohit Devanagari"/>
+          <w:b w:val="false"/>
+          <w:bCs w:val="false"/>
+          <w:color w:val="auto"/>
+          <w:kern w:val="2"/>
+          <w:sz w:val="24"/>
+          <w:szCs w:val="24"/>
+          <w:lang w:val="es-GT" w:eastAsia="zh-CN" w:bidi="hi-IN"/>
+        </w:rPr>
       </w:r>
     </w:p>
     <w:p>
@@ -3269,7 +3181,14 @@
         </w:rPr>
       </w:pPr>
       <w:r>
-        <w:rPr/>
+        <w:rPr>
+          <w:rFonts w:eastAsia="Noto Serif CJK SC" w:cs="Lohit Devanagari"/>
+          <w:color w:val="auto"/>
+          <w:kern w:val="2"/>
+          <w:sz w:val="24"/>
+          <w:szCs w:val="24"/>
+          <w:lang w:val="es-GT" w:eastAsia="zh-CN" w:bidi="hi-IN"/>
+        </w:rPr>
       </w:r>
     </w:p>
     <w:p>
@@ -3320,7 +3239,14 @@
         </w:rPr>
       </w:pPr>
       <w:r>
-        <w:rPr/>
+        <w:rPr>
+          <w:rFonts w:eastAsia="Noto Serif CJK SC" w:cs="Lohit Devanagari"/>
+          <w:color w:val="auto"/>
+          <w:kern w:val="2"/>
+          <w:sz w:val="24"/>
+          <w:szCs w:val="24"/>
+          <w:lang w:val="es-GT" w:eastAsia="zh-CN" w:bidi="hi-IN"/>
+        </w:rPr>
       </w:r>
     </w:p>
     <w:p>
@@ -3355,16 +3281,6 @@
           <w:lang w:val="es-GT" w:eastAsia="zh-CN" w:bidi="hi-IN"/>
         </w:rPr>
         <w:tab/>
-      </w:r>
-      <w:r>
-        <w:rPr>
-          <w:rFonts w:eastAsia="Noto Serif CJK SC" w:cs="Lohit Devanagari"/>
-          <w:color w:val="auto"/>
-          <w:kern w:val="2"/>
-          <w:sz w:val="24"/>
-          <w:szCs w:val="24"/>
-          <w:lang w:val="es-GT" w:eastAsia="zh-CN" w:bidi="hi-IN"/>
-        </w:rPr>
         <w:tab/>
         <w:t>/</w:t>
       </w:r>
@@ -3425,7 +3341,14 @@
         </w:rPr>
       </w:pPr>
       <w:r>
-        <w:rPr/>
+        <w:rPr>
+          <w:rFonts w:eastAsia="Noto Serif CJK SC" w:cs="Lohit Devanagari"/>
+          <w:color w:val="auto"/>
+          <w:kern w:val="2"/>
+          <w:sz w:val="24"/>
+          <w:szCs w:val="24"/>
+          <w:lang w:val="es-GT" w:eastAsia="zh-CN" w:bidi="hi-IN"/>
+        </w:rPr>
       </w:r>
     </w:p>
     <w:p>
@@ -3457,6 +3380,58 @@
         </w:rPr>
         <w:t>mostrarPuntajes()</w:t>
       </w:r>
+      <w:r>
+        <w:rPr>
+          <w:rFonts w:eastAsia="Noto Serif CJK SC" w:cs="Lohit Devanagari"/>
+          <w:b w:val="false"/>
+          <w:bCs w:val="false"/>
+          <w:color w:val="auto"/>
+          <w:kern w:val="2"/>
+          <w:sz w:val="24"/>
+          <w:szCs w:val="24"/>
+          <w:lang w:val="es-GT" w:eastAsia="zh-CN" w:bidi="hi-IN"/>
+        </w:rPr>
+        <w:t xml:space="preserve"> </w:t>
+      </w:r>
+      <w:r>
+        <w:rPr>
+          <w:rFonts w:eastAsia="Noto Serif CJK SC" w:cs="Lohit Devanagari"/>
+          <w:b w:val="false"/>
+          <w:bCs w:val="false"/>
+          <w:color w:val="auto"/>
+          <w:kern w:val="2"/>
+          <w:sz w:val="24"/>
+          <w:szCs w:val="24"/>
+          <w:lang w:val="es-GT" w:eastAsia="zh-CN" w:bidi="hi-IN"/>
+        </w:rPr>
+        <w:t>se encarga de crear un registro de puntos del jugador cada vez que termine una partida, los datos se guardar</w:t>
+      </w:r>
+      <w:r>
+        <w:rPr>
+          <w:rFonts w:eastAsia="Noto Serif CJK SC" w:cs="Lohit Devanagari"/>
+          <w:b w:val="false"/>
+          <w:bCs w:val="false"/>
+          <w:color w:val="auto"/>
+          <w:kern w:val="2"/>
+          <w:sz w:val="24"/>
+          <w:szCs w:val="24"/>
+          <w:lang w:val="es-GT" w:eastAsia="zh-CN" w:bidi="hi-IN"/>
+        </w:rPr>
+        <w:t>án en un archivo llamado puntos con extensión .</w:t>
+      </w:r>
+      <w:r>
+        <w:rPr>
+          <w:rFonts w:eastAsia="Noto Serif CJK SC" w:cs="Lohit Devanagari"/>
+          <w:b w:val="false"/>
+          <w:bCs w:val="false"/>
+          <w:color w:val="auto"/>
+          <w:kern w:val="2"/>
+          <w:sz w:val="24"/>
+          <w:szCs w:val="24"/>
+          <w:lang w:val="es-GT" w:eastAsia="zh-CN" w:bidi="hi-IN"/>
+        </w:rPr>
+        <w:t>war, cada vez que se termine una partida este archivo se sobre escribirá u se acumularán en el mismo archivo.</w:t>
+      </w:r>
     </w:p>
     <w:p>
       <w:pPr>
@@ -3480,6 +3455,63 @@
     <w:p>
       <w:pPr>
         <w:pStyle w:val="Cuerpodetexto"/>
+        <w:rPr/>
+      </w:pPr>
+      <w:r>
+        <w:rPr>
+          <w:rFonts w:eastAsia="Noto Serif CJK SC" w:cs="Lohit Devanagari"/>
+          <w:b w:val="false"/>
+          <w:bCs w:val="false"/>
+          <w:color w:val="auto"/>
+          <w:kern w:val="2"/>
+          <w:sz w:val="24"/>
+          <w:szCs w:val="24"/>
+          <w:lang w:val="es-GT" w:eastAsia="zh-CN" w:bidi="hi-IN"/>
+        </w:rPr>
+        <w:t>Inicio Proceso mostrarPuntajes()</w:t>
+      </w:r>
+    </w:p>
+    <w:p>
+      <w:pPr>
+        <w:pStyle w:val="Cuerpodetexto"/>
+        <w:rPr/>
+      </w:pPr>
+      <w:r>
+        <w:rPr>
+          <w:rFonts w:eastAsia="Noto Serif CJK SC" w:cs="Lohit Devanagari"/>
+          <w:b w:val="false"/>
+          <w:bCs w:val="false"/>
+          <w:color w:val="auto"/>
+          <w:kern w:val="2"/>
+          <w:sz w:val="24"/>
+          <w:szCs w:val="24"/>
+          <w:lang w:val="es-GT" w:eastAsia="zh-CN" w:bidi="hi-IN"/>
+        </w:rPr>
+        <w:tab/>
+      </w:r>
+    </w:p>
+    <w:p>
+      <w:pPr>
+        <w:pStyle w:val="Cuerpodetexto"/>
+        <w:rPr/>
+      </w:pPr>
+      <w:r>
+        <w:rPr>
+          <w:rFonts w:eastAsia="Noto Serif CJK SC" w:cs="Lohit Devanagari"/>
+          <w:b w:val="false"/>
+          <w:bCs w:val="false"/>
+          <w:color w:val="auto"/>
+          <w:kern w:val="2"/>
+          <w:sz w:val="24"/>
+          <w:szCs w:val="24"/>
+          <w:lang w:val="es-GT" w:eastAsia="zh-CN" w:bidi="hi-IN"/>
+        </w:rPr>
+        <w:t>FinProceso</w:t>
+      </w:r>
+    </w:p>
+    <w:p>
+      <w:pPr>
+        <w:pStyle w:val="Cuerpodetexto"/>
         <w:rPr>
           <w:rFonts w:ascii="Times New Roman" w:hAnsi="Times New Roman" w:eastAsia="Noto Serif CJK SC" w:cs="Lohit Devanagari"/>
           <w:b w:val="false"/>
@@ -3493,7 +3525,44 @@
         </w:rPr>
       </w:pPr>
       <w:r>
-        <w:rPr/>
+        <w:rPr>
+          <w:rFonts w:eastAsia="Noto Serif CJK SC" w:cs="Lohit Devanagari"/>
+          <w:b w:val="false"/>
+          <w:bCs w:val="false"/>
+          <w:color w:val="auto"/>
+          <w:kern w:val="2"/>
+          <w:sz w:val="24"/>
+          <w:szCs w:val="24"/>
+          <w:lang w:val="es-GT" w:eastAsia="zh-CN" w:bidi="hi-IN"/>
+        </w:rPr>
+      </w:r>
+    </w:p>
+    <w:p>
+      <w:pPr>
+        <w:pStyle w:val="Cuerpodetexto"/>
+        <w:rPr>
+          <w:rFonts w:ascii="Times New Roman" w:hAnsi="Times New Roman" w:eastAsia="Noto Serif CJK SC" w:cs="Lohit Devanagari"/>
+          <w:b w:val="false"/>
+          <w:b w:val="false"/>
+          <w:bCs w:val="false"/>
+          <w:color w:val="auto"/>
+          <w:kern w:val="2"/>
+          <w:sz w:val="24"/>
+          <w:szCs w:val="24"/>
+          <w:lang w:val="es-GT" w:eastAsia="zh-CN" w:bidi="hi-IN"/>
+        </w:rPr>
+      </w:pPr>
+      <w:r>
+        <w:rPr>
+          <w:rFonts w:eastAsia="Noto Serif CJK SC" w:cs="Lohit Devanagari"/>
+          <w:b w:val="false"/>
+          <w:bCs w:val="false"/>
+          <w:color w:val="auto"/>
+          <w:kern w:val="2"/>
+          <w:sz w:val="24"/>
+          <w:szCs w:val="24"/>
+          <w:lang w:val="es-GT" w:eastAsia="zh-CN" w:bidi="hi-IN"/>
+        </w:rPr>
       </w:r>
     </w:p>
     <w:p>
@@ -3527,10 +3596,155 @@
         </w:rPr>
         <w:t>mostrarAcciones()</w:t>
       </w:r>
-    </w:p>
-    <w:p>
-      <w:pPr>
-        <w:pStyle w:val="Cuerpodetexto"/>
+      <w:r>
+        <w:rPr>
+          <w:rFonts w:eastAsia="Noto Serif CJK SC" w:cs="Lohit Devanagari"/>
+          <w:b w:val="false"/>
+          <w:bCs w:val="false"/>
+          <w:color w:val="auto"/>
+          <w:kern w:val="2"/>
+          <w:sz w:val="24"/>
+          <w:szCs w:val="24"/>
+          <w:lang w:val="es-GT" w:eastAsia="zh-CN" w:bidi="hi-IN"/>
+        </w:rPr>
+        <w:t xml:space="preserve"> </w:t>
+      </w:r>
+      <w:r>
+        <w:rPr>
+          <w:rFonts w:eastAsia="Noto Serif CJK SC" w:cs="Lohit Devanagari"/>
+          <w:b w:val="false"/>
+          <w:bCs w:val="false"/>
+          <w:color w:val="auto"/>
+          <w:kern w:val="2"/>
+          <w:sz w:val="24"/>
+          <w:szCs w:val="24"/>
+          <w:lang w:val="es-GT" w:eastAsia="zh-CN" w:bidi="hi-IN"/>
+        </w:rPr>
+        <w:t>se encarga de registrar las acciones durante una partida, es decir, cada vez que el usuario de click en una casilla, si en esta hay una bomba y estalla, se escribir</w:t>
+      </w:r>
+      <w:r>
+        <w:rPr>
+          <w:rFonts w:eastAsia="Noto Serif CJK SC" w:cs="Lohit Devanagari"/>
+          <w:b w:val="false"/>
+          <w:bCs w:val="false"/>
+          <w:color w:val="auto"/>
+          <w:kern w:val="2"/>
+          <w:sz w:val="24"/>
+          <w:szCs w:val="24"/>
+          <w:lang w:val="es-GT" w:eastAsia="zh-CN" w:bidi="hi-IN"/>
+        </w:rPr>
+        <w:t>á en un archivo llamado acciones.avn, la extensión .avn permite que este arhcivo sea únicamente de lectura, en este archivo se colocarán datos como nombre del jugador, acción realizada, si estallo una bomba o le hizo daño a un barco o falló el tiro, luego se mostrará la posición de la casilla seleccionada y como último dato se mostrará la hora. Este método recibe parámetros como nombre de usuario, acción realizada, posición de casilla en x, posición de casilla en y, hora.</w:t>
+      </w:r>
+    </w:p>
+    <w:p>
+      <w:pPr>
+        <w:pStyle w:val="Cuerpodetexto"/>
+        <w:rPr>
+          <w:rFonts w:ascii="Times New Roman" w:hAnsi="Times New Roman" w:eastAsia="Noto Serif CJK SC" w:cs="Lohit Devanagari"/>
+          <w:b w:val="false"/>
+          <w:b w:val="false"/>
+          <w:bCs w:val="false"/>
+          <w:color w:val="auto"/>
+          <w:kern w:val="2"/>
+          <w:sz w:val="24"/>
+          <w:szCs w:val="24"/>
+          <w:lang w:val="es-GT" w:eastAsia="zh-CN" w:bidi="hi-IN"/>
+        </w:rPr>
+      </w:pPr>
+      <w:r>
+        <w:rPr/>
+      </w:r>
+    </w:p>
+    <w:p>
+      <w:pPr>
+        <w:pStyle w:val="Cuerpodetexto"/>
+        <w:rPr/>
+      </w:pPr>
+      <w:r>
+        <w:rPr>
+          <w:rFonts w:eastAsia="Noto Serif CJK SC" w:cs="Lohit Devanagari"/>
+          <w:b w:val="false"/>
+          <w:bCs w:val="false"/>
+          <w:color w:val="auto"/>
+          <w:kern w:val="2"/>
+          <w:sz w:val="24"/>
+          <w:szCs w:val="24"/>
+          <w:lang w:val="es-GT" w:eastAsia="zh-CN" w:bidi="hi-IN"/>
+        </w:rPr>
+        <w:t>Inicio Proceso mostrarPuntajes(Var nombreUsuario, Var accion, Var posicionX, Var posicionY, Var hora)</w:t>
+      </w:r>
+    </w:p>
+    <w:p>
+      <w:pPr>
+        <w:pStyle w:val="Cuerpodetexto"/>
+        <w:rPr>
+          <w:rFonts w:ascii="Times New Roman" w:hAnsi="Times New Roman" w:eastAsia="Noto Serif CJK SC" w:cs="Lohit Devanagari"/>
+          <w:b w:val="false"/>
+          <w:b w:val="false"/>
+          <w:bCs w:val="false"/>
+          <w:color w:val="auto"/>
+          <w:kern w:val="2"/>
+          <w:sz w:val="24"/>
+          <w:szCs w:val="24"/>
+          <w:lang w:val="es-GT" w:eastAsia="zh-CN" w:bidi="hi-IN"/>
+        </w:rPr>
+      </w:pPr>
+      <w:r>
+        <w:rPr/>
+      </w:r>
+    </w:p>
+    <w:p>
+      <w:pPr>
+        <w:pStyle w:val="Cuerpodetexto"/>
+        <w:rPr>
+          <w:rFonts w:ascii="Times New Roman" w:hAnsi="Times New Roman" w:eastAsia="Noto Serif CJK SC" w:cs="Lohit Devanagari"/>
+          <w:b w:val="false"/>
+          <w:b w:val="false"/>
+          <w:bCs w:val="false"/>
+          <w:color w:val="auto"/>
+          <w:kern w:val="2"/>
+          <w:sz w:val="24"/>
+          <w:szCs w:val="24"/>
+          <w:lang w:val="es-GT" w:eastAsia="zh-CN" w:bidi="hi-IN"/>
+        </w:rPr>
+      </w:pPr>
+      <w:r>
+        <w:rPr/>
+      </w:r>
+    </w:p>
+    <w:p>
+      <w:pPr>
+        <w:pStyle w:val="Cuerpodetexto"/>
+        <w:rPr>
+          <w:rFonts w:ascii="Times New Roman" w:hAnsi="Times New Roman" w:eastAsia="Noto Serif CJK SC" w:cs="Lohit Devanagari"/>
+          <w:b w:val="false"/>
+          <w:b w:val="false"/>
+          <w:bCs w:val="false"/>
+          <w:color w:val="auto"/>
+          <w:kern w:val="2"/>
+          <w:sz w:val="24"/>
+          <w:szCs w:val="24"/>
+          <w:lang w:val="es-GT" w:eastAsia="zh-CN" w:bidi="hi-IN"/>
+        </w:rPr>
+      </w:pPr>
+      <w:r>
+        <w:rPr>
+          <w:rFonts w:eastAsia="Noto Serif CJK SC" w:cs="Lohit Devanagari"/>
+          <w:b w:val="false"/>
+          <w:bCs w:val="false"/>
+          <w:color w:val="auto"/>
+          <w:kern w:val="2"/>
+          <w:sz w:val="24"/>
+          <w:szCs w:val="24"/>
+          <w:lang w:val="es-GT" w:eastAsia="zh-CN" w:bidi="hi-IN"/>
+        </w:rPr>
+        <w:t>FinProceso</w:t>
+      </w:r>
+    </w:p>
+    <w:p>
+      <w:pPr>
+        <w:pStyle w:val="Cuerpodetexto"/>
+        <w:spacing w:before="0" w:after="140"/>
         <w:rPr>
           <w:rFonts w:ascii="Times New Roman" w:hAnsi="Times New Roman" w:eastAsia="Noto Serif CJK SC" w:cs="Lohit Devanagari"/>
           <w:b/>
@@ -3565,6 +3779,1336 @@
       </w:pPr>
       <w:r>
         <w:rPr/>
+      </w:r>
+    </w:p>
+    <w:p>
+      <w:pPr>
+        <w:pStyle w:val="Ttulo2"/>
+        <w:numPr>
+          <w:ilvl w:val="1"/>
+          <w:numId w:val="2"/>
+        </w:numPr>
+        <w:rPr>
+          <w:rFonts w:ascii="Times New Roman" w:hAnsi="Times New Roman" w:eastAsia="Noto Serif CJK SC" w:cs="Lohit Devanagari"/>
+          <w:b/>
+          <w:b/>
+          <w:bCs/>
+          <w:color w:val="auto"/>
+          <w:kern w:val="2"/>
+          <w:sz w:val="24"/>
+          <w:szCs w:val="24"/>
+          <w:lang w:val="es-GT" w:eastAsia="zh-CN" w:bidi="hi-IN"/>
+        </w:rPr>
+      </w:pPr>
+      <w:r>
+        <w:rPr/>
+        <w:t>Clase Colecci</w:t>
+      </w:r>
+      <w:r>
+        <w:rPr>
+          <w:rFonts w:eastAsia="Noto Sans CJK SC" w:cs="Lohit Devanagari"/>
+          <w:b/>
+          <w:bCs/>
+          <w:color w:val="auto"/>
+          <w:kern w:val="2"/>
+          <w:sz w:val="26"/>
+          <w:szCs w:val="32"/>
+          <w:lang w:val="es-GT" w:eastAsia="zh-CN" w:bidi="hi-IN"/>
+        </w:rPr>
+        <w:t>ónTablero</w:t>
+      </w:r>
+    </w:p>
+    <w:p>
+      <w:pPr>
+        <w:pStyle w:val="Cuerpodetexto"/>
+        <w:rPr>
+          <w:b w:val="false"/>
+          <w:b w:val="false"/>
+          <w:bCs w:val="false"/>
+        </w:rPr>
+      </w:pPr>
+      <w:r>
+        <w:rPr>
+          <w:rFonts w:eastAsia="Noto Sans CJK SC" w:cs="Lohit Devanagari" w:ascii="Times New Roman" w:hAnsi="Times New Roman"/>
+          <w:b w:val="false"/>
+          <w:bCs w:val="false"/>
+          <w:color w:val="auto"/>
+          <w:kern w:val="2"/>
+          <w:sz w:val="26"/>
+          <w:szCs w:val="32"/>
+          <w:lang w:val="es-GT" w:eastAsia="zh-CN" w:bidi="hi-IN"/>
+        </w:rPr>
+        <w:t>Esta clase se encarga de gestionar los mapas guardados después de que el usuario haya cargado un mapa, se guarda en un arreglo y seguidamente se mostrarán en pantalla.</w:t>
+      </w:r>
+    </w:p>
+    <w:p>
+      <w:pPr>
+        <w:pStyle w:val="Cuerpodetexto"/>
+        <w:rPr>
+          <w:b w:val="false"/>
+          <w:b w:val="false"/>
+          <w:bCs w:val="false"/>
+        </w:rPr>
+      </w:pPr>
+      <w:r>
+        <w:rPr>
+          <w:rFonts w:eastAsia="Noto Sans CJK SC" w:cs="Lohit Devanagari" w:ascii="Times New Roman" w:hAnsi="Times New Roman"/>
+          <w:b w:val="false"/>
+          <w:bCs w:val="false"/>
+          <w:color w:val="auto"/>
+          <w:kern w:val="2"/>
+          <w:sz w:val="26"/>
+          <w:szCs w:val="32"/>
+          <w:lang w:val="es-GT" w:eastAsia="zh-CN" w:bidi="hi-IN"/>
+        </w:rPr>
+        <w:t>Inicio Proceso ColeccionTablero</w:t>
+      </w:r>
+    </w:p>
+    <w:p>
+      <w:pPr>
+        <w:pStyle w:val="Cuerpodetexto"/>
+        <w:rPr>
+          <w:b w:val="false"/>
+          <w:b w:val="false"/>
+          <w:bCs w:val="false"/>
+        </w:rPr>
+      </w:pPr>
+      <w:r>
+        <w:rPr>
+          <w:rFonts w:eastAsia="Noto Sans CJK SC" w:cs="Lohit Devanagari" w:ascii="Times New Roman" w:hAnsi="Times New Roman"/>
+          <w:b w:val="false"/>
+          <w:bCs w:val="false"/>
+          <w:color w:val="auto"/>
+          <w:kern w:val="2"/>
+          <w:sz w:val="26"/>
+          <w:szCs w:val="32"/>
+          <w:lang w:val="es-GT" w:eastAsia="zh-CN" w:bidi="hi-IN"/>
+        </w:rPr>
+        <w:tab/>
+      </w:r>
+      <w:r>
+        <w:rPr>
+          <w:rFonts w:eastAsia="Noto Serif CJK SC" w:cs="Lohit Devanagari" w:ascii="Times New Roman" w:hAnsi="Times New Roman"/>
+          <w:b w:val="false"/>
+          <w:bCs w:val="false"/>
+          <w:color w:val="auto"/>
+          <w:kern w:val="2"/>
+          <w:sz w:val="24"/>
+          <w:szCs w:val="24"/>
+          <w:lang w:val="es-GT" w:eastAsia="zh-CN" w:bidi="hi-IN"/>
+        </w:rPr>
+        <w:t>/</w:t>
+      </w:r>
+      <w:r>
+        <w:rPr>
+          <w:rFonts w:eastAsia="Noto Serif CJK SC" w:cs="Lohit Devanagari" w:ascii="Times New Roman" w:hAnsi="Times New Roman"/>
+          <w:b w:val="false"/>
+          <w:bCs w:val="false"/>
+          <w:i/>
+          <w:iCs/>
+          <w:color w:val="auto"/>
+          <w:kern w:val="2"/>
+          <w:sz w:val="24"/>
+          <w:szCs w:val="24"/>
+          <w:lang w:val="es-GT" w:eastAsia="zh-CN" w:bidi="hi-IN"/>
+        </w:rPr>
+        <w:t>*Métodos se explican a continuación*</w:t>
+      </w:r>
+      <w:r>
+        <w:rPr>
+          <w:rFonts w:eastAsia="Noto Serif CJK SC" w:cs="Lohit Devanagari" w:ascii="Times New Roman" w:hAnsi="Times New Roman"/>
+          <w:b w:val="false"/>
+          <w:bCs w:val="false"/>
+          <w:i w:val="false"/>
+          <w:iCs w:val="false"/>
+          <w:color w:val="auto"/>
+          <w:kern w:val="2"/>
+          <w:sz w:val="24"/>
+          <w:szCs w:val="24"/>
+          <w:lang w:val="es-GT" w:eastAsia="zh-CN" w:bidi="hi-IN"/>
+        </w:rPr>
+        <w:t>/</w:t>
+      </w:r>
+    </w:p>
+    <w:p>
+      <w:pPr>
+        <w:pStyle w:val="Cuerpodetexto"/>
+        <w:rPr>
+          <w:b w:val="false"/>
+          <w:b w:val="false"/>
+          <w:bCs w:val="false"/>
+        </w:rPr>
+      </w:pPr>
+      <w:r>
+        <w:rPr>
+          <w:rFonts w:eastAsia="Noto Sans CJK SC" w:cs="Lohit Devanagari" w:ascii="Times New Roman" w:hAnsi="Times New Roman"/>
+          <w:b w:val="false"/>
+          <w:bCs w:val="false"/>
+          <w:color w:val="auto"/>
+          <w:kern w:val="2"/>
+          <w:sz w:val="26"/>
+          <w:szCs w:val="32"/>
+          <w:lang w:val="es-GT" w:eastAsia="zh-CN" w:bidi="hi-IN"/>
+        </w:rPr>
+        <w:t>FinProceso</w:t>
+      </w:r>
+    </w:p>
+    <w:p>
+      <w:pPr>
+        <w:pStyle w:val="Cuerpodetexto"/>
+        <w:rPr>
+          <w:rFonts w:ascii="Times New Roman" w:hAnsi="Times New Roman" w:eastAsia="Noto Sans CJK SC" w:cs="Lohit Devanagari"/>
+          <w:color w:val="auto"/>
+          <w:kern w:val="2"/>
+          <w:sz w:val="26"/>
+          <w:szCs w:val="32"/>
+          <w:lang w:val="es-GT" w:eastAsia="zh-CN" w:bidi="hi-IN"/>
+        </w:rPr>
+      </w:pPr>
+      <w:r>
+        <w:rPr>
+          <w:b w:val="false"/>
+          <w:bCs w:val="false"/>
+        </w:rPr>
+      </w:r>
+    </w:p>
+    <w:p>
+      <w:pPr>
+        <w:pStyle w:val="Cuerpodetexto"/>
+        <w:rPr>
+          <w:b w:val="false"/>
+          <w:b w:val="false"/>
+          <w:bCs w:val="false"/>
+        </w:rPr>
+      </w:pPr>
+      <w:r>
+        <w:rPr>
+          <w:rFonts w:eastAsia="Noto Sans CJK SC" w:cs="Lohit Devanagari" w:ascii="Times New Roman" w:hAnsi="Times New Roman"/>
+          <w:b w:val="false"/>
+          <w:bCs w:val="false"/>
+          <w:color w:val="auto"/>
+          <w:kern w:val="2"/>
+          <w:sz w:val="26"/>
+          <w:szCs w:val="32"/>
+          <w:lang w:val="es-GT" w:eastAsia="zh-CN" w:bidi="hi-IN"/>
+        </w:rPr>
+        <w:t xml:space="preserve">El método </w:t>
+      </w:r>
+      <w:r>
+        <w:rPr>
+          <w:rFonts w:eastAsia="Noto Sans CJK SC" w:cs="Lohit Devanagari" w:ascii="Times New Roman" w:hAnsi="Times New Roman"/>
+          <w:b/>
+          <w:bCs/>
+          <w:color w:val="auto"/>
+          <w:kern w:val="2"/>
+          <w:sz w:val="26"/>
+          <w:szCs w:val="32"/>
+          <w:lang w:val="es-GT" w:eastAsia="zh-CN" w:bidi="hi-IN"/>
+        </w:rPr>
+        <w:t>mostrarColeccionTableros()</w:t>
+      </w:r>
+      <w:r>
+        <w:rPr>
+          <w:rFonts w:eastAsia="Noto Sans CJK SC" w:cs="Lohit Devanagari" w:ascii="Times New Roman" w:hAnsi="Times New Roman"/>
+          <w:b w:val="false"/>
+          <w:bCs w:val="false"/>
+          <w:color w:val="auto"/>
+          <w:kern w:val="2"/>
+          <w:sz w:val="26"/>
+          <w:szCs w:val="32"/>
+          <w:lang w:val="es-GT" w:eastAsia="zh-CN" w:bidi="hi-IN"/>
+        </w:rPr>
+        <w:t xml:space="preserve"> se encarga de verificar si el arreglo está vacio, si esta vacio entonces se mostrará un mensaje al usuario que debe de cargar un archivo para un nuevo mapa.</w:t>
+      </w:r>
+    </w:p>
+    <w:p>
+      <w:pPr>
+        <w:pStyle w:val="Cuerpodetexto"/>
+        <w:rPr>
+          <w:rFonts w:ascii="Times New Roman" w:hAnsi="Times New Roman" w:eastAsia="Noto Sans CJK SC" w:cs="Lohit Devanagari"/>
+          <w:color w:val="auto"/>
+          <w:kern w:val="2"/>
+          <w:sz w:val="26"/>
+          <w:szCs w:val="32"/>
+          <w:lang w:val="es-GT" w:eastAsia="zh-CN" w:bidi="hi-IN"/>
+        </w:rPr>
+      </w:pPr>
+      <w:r>
+        <w:rPr>
+          <w:b w:val="false"/>
+          <w:bCs w:val="false"/>
+        </w:rPr>
+      </w:r>
+    </w:p>
+    <w:p>
+      <w:pPr>
+        <w:pStyle w:val="Cuerpodetexto"/>
+        <w:rPr>
+          <w:b w:val="false"/>
+          <w:b w:val="false"/>
+          <w:bCs w:val="false"/>
+        </w:rPr>
+      </w:pPr>
+      <w:r>
+        <w:rPr>
+          <w:rFonts w:eastAsia="Noto Sans CJK SC" w:cs="Lohit Devanagari" w:ascii="Times New Roman" w:hAnsi="Times New Roman"/>
+          <w:b w:val="false"/>
+          <w:bCs w:val="false"/>
+          <w:color w:val="auto"/>
+          <w:kern w:val="2"/>
+          <w:sz w:val="26"/>
+          <w:szCs w:val="32"/>
+          <w:lang w:val="es-GT" w:eastAsia="zh-CN" w:bidi="hi-IN"/>
+        </w:rPr>
+        <w:t>Inicio Proceso mostrarColeccionTableros()</w:t>
+      </w:r>
+    </w:p>
+    <w:p>
+      <w:pPr>
+        <w:pStyle w:val="Cuerpodetexto"/>
+        <w:rPr>
+          <w:b w:val="false"/>
+          <w:b w:val="false"/>
+          <w:bCs w:val="false"/>
+        </w:rPr>
+      </w:pPr>
+      <w:r>
+        <w:rPr>
+          <w:rFonts w:eastAsia="Noto Sans CJK SC" w:cs="Lohit Devanagari" w:ascii="Times New Roman" w:hAnsi="Times New Roman"/>
+          <w:b w:val="false"/>
+          <w:bCs w:val="false"/>
+          <w:color w:val="auto"/>
+          <w:kern w:val="2"/>
+          <w:sz w:val="26"/>
+          <w:szCs w:val="32"/>
+          <w:lang w:val="es-GT" w:eastAsia="zh-CN" w:bidi="hi-IN"/>
+        </w:rPr>
+        <w:tab/>
+        <w:t>Desde i = 0; hasta i = mapas.tamaño(); i++</w:t>
+      </w:r>
+    </w:p>
+    <w:p>
+      <w:pPr>
+        <w:pStyle w:val="Cuerpodetexto"/>
+        <w:rPr>
+          <w:b w:val="false"/>
+          <w:b w:val="false"/>
+          <w:bCs w:val="false"/>
+        </w:rPr>
+      </w:pPr>
+      <w:r>
+        <w:rPr>
+          <w:rFonts w:eastAsia="Noto Sans CJK SC" w:cs="Lohit Devanagari" w:ascii="Times New Roman" w:hAnsi="Times New Roman"/>
+          <w:b w:val="false"/>
+          <w:bCs w:val="false"/>
+          <w:color w:val="auto"/>
+          <w:kern w:val="2"/>
+          <w:sz w:val="26"/>
+          <w:szCs w:val="32"/>
+          <w:lang w:val="es-GT" w:eastAsia="zh-CN" w:bidi="hi-IN"/>
+        </w:rPr>
+        <w:tab/>
+        <w:tab/>
+        <w:t>Desde j = 0; hasta j = mapas.tamaño(); i++</w:t>
+      </w:r>
+    </w:p>
+    <w:p>
+      <w:pPr>
+        <w:pStyle w:val="Cuerpodetexto"/>
+        <w:rPr>
+          <w:b w:val="false"/>
+          <w:b w:val="false"/>
+          <w:bCs w:val="false"/>
+        </w:rPr>
+      </w:pPr>
+      <w:r>
+        <w:rPr>
+          <w:rFonts w:eastAsia="Noto Sans CJK SC" w:cs="Lohit Devanagari" w:ascii="Times New Roman" w:hAnsi="Times New Roman"/>
+          <w:b w:val="false"/>
+          <w:bCs w:val="false"/>
+          <w:color w:val="auto"/>
+          <w:kern w:val="2"/>
+          <w:sz w:val="26"/>
+          <w:szCs w:val="32"/>
+          <w:lang w:val="es-GT" w:eastAsia="zh-CN" w:bidi="hi-IN"/>
+        </w:rPr>
+        <w:tab/>
+        <w:tab/>
+        <w:tab/>
+      </w:r>
+      <w:r>
+        <w:rPr>
+          <w:rFonts w:eastAsia="Noto Sans CJK SC" w:cs="Lohit Devanagari" w:ascii="Times New Roman" w:hAnsi="Times New Roman"/>
+          <w:b w:val="false"/>
+          <w:bCs w:val="false"/>
+          <w:color w:val="auto"/>
+          <w:kern w:val="2"/>
+          <w:sz w:val="26"/>
+          <w:szCs w:val="32"/>
+          <w:lang w:val="es-GT" w:eastAsia="zh-CN" w:bidi="hi-IN"/>
+        </w:rPr>
+        <w:t>Desde k = 0, hasta k = mapas.tamaño(); k++</w:t>
+      </w:r>
+    </w:p>
+    <w:p>
+      <w:pPr>
+        <w:pStyle w:val="Cuerpodetexto"/>
+        <w:rPr>
+          <w:b w:val="false"/>
+          <w:b w:val="false"/>
+          <w:bCs w:val="false"/>
+        </w:rPr>
+      </w:pPr>
+      <w:r>
+        <w:rPr>
+          <w:rFonts w:eastAsia="Noto Sans CJK SC" w:cs="Lohit Devanagari" w:ascii="Times New Roman" w:hAnsi="Times New Roman"/>
+          <w:b w:val="false"/>
+          <w:bCs w:val="false"/>
+          <w:color w:val="auto"/>
+          <w:kern w:val="2"/>
+          <w:sz w:val="26"/>
+          <w:szCs w:val="32"/>
+          <w:lang w:val="es-GT" w:eastAsia="zh-CN" w:bidi="hi-IN"/>
+        </w:rPr>
+        <w:tab/>
+        <w:tab/>
+        <w:tab/>
+        <w:tab/>
+        <w:t>Escribir mapas[i][j][k].mostrarCasilla()</w:t>
+      </w:r>
+    </w:p>
+    <w:p>
+      <w:pPr>
+        <w:pStyle w:val="Cuerpodetexto"/>
+        <w:rPr>
+          <w:b w:val="false"/>
+          <w:b w:val="false"/>
+          <w:bCs w:val="false"/>
+        </w:rPr>
+      </w:pPr>
+      <w:r>
+        <w:rPr>
+          <w:rFonts w:eastAsia="Noto Sans CJK SC" w:cs="Lohit Devanagari" w:ascii="Times New Roman" w:hAnsi="Times New Roman"/>
+          <w:b w:val="false"/>
+          <w:bCs w:val="false"/>
+          <w:color w:val="auto"/>
+          <w:kern w:val="2"/>
+          <w:sz w:val="26"/>
+          <w:szCs w:val="32"/>
+          <w:lang w:val="es-GT" w:eastAsia="zh-CN" w:bidi="hi-IN"/>
+        </w:rPr>
+        <w:tab/>
+        <w:tab/>
+        <w:tab/>
+        <w:t>FinDesde</w:t>
+      </w:r>
+    </w:p>
+    <w:p>
+      <w:pPr>
+        <w:pStyle w:val="Cuerpodetexto"/>
+        <w:rPr>
+          <w:b w:val="false"/>
+          <w:b w:val="false"/>
+          <w:bCs w:val="false"/>
+        </w:rPr>
+      </w:pPr>
+      <w:r>
+        <w:rPr>
+          <w:rFonts w:eastAsia="Noto Sans CJK SC" w:cs="Lohit Devanagari" w:ascii="Times New Roman" w:hAnsi="Times New Roman"/>
+          <w:b w:val="false"/>
+          <w:bCs w:val="false"/>
+          <w:color w:val="auto"/>
+          <w:kern w:val="2"/>
+          <w:sz w:val="26"/>
+          <w:szCs w:val="32"/>
+          <w:lang w:val="es-GT" w:eastAsia="zh-CN" w:bidi="hi-IN"/>
+        </w:rPr>
+        <w:tab/>
+        <w:tab/>
+        <w:t>FinDesde</w:t>
+      </w:r>
+    </w:p>
+    <w:p>
+      <w:pPr>
+        <w:pStyle w:val="Cuerpodetexto"/>
+        <w:rPr>
+          <w:b w:val="false"/>
+          <w:b w:val="false"/>
+          <w:bCs w:val="false"/>
+        </w:rPr>
+      </w:pPr>
+      <w:r>
+        <w:rPr>
+          <w:rFonts w:eastAsia="Noto Sans CJK SC" w:cs="Lohit Devanagari" w:ascii="Times New Roman" w:hAnsi="Times New Roman"/>
+          <w:b w:val="false"/>
+          <w:bCs w:val="false"/>
+          <w:color w:val="auto"/>
+          <w:kern w:val="2"/>
+          <w:sz w:val="26"/>
+          <w:szCs w:val="32"/>
+          <w:lang w:val="es-GT" w:eastAsia="zh-CN" w:bidi="hi-IN"/>
+        </w:rPr>
+        <w:tab/>
+        <w:t>FinDesde</w:t>
+      </w:r>
+    </w:p>
+    <w:p>
+      <w:pPr>
+        <w:pStyle w:val="Cuerpodetexto"/>
+        <w:rPr>
+          <w:b w:val="false"/>
+          <w:b w:val="false"/>
+          <w:bCs w:val="false"/>
+        </w:rPr>
+      </w:pPr>
+      <w:r>
+        <w:rPr>
+          <w:rFonts w:eastAsia="Noto Sans CJK SC" w:cs="Lohit Devanagari" w:ascii="Times New Roman" w:hAnsi="Times New Roman"/>
+          <w:b w:val="false"/>
+          <w:bCs w:val="false"/>
+          <w:color w:val="auto"/>
+          <w:kern w:val="2"/>
+          <w:sz w:val="26"/>
+          <w:szCs w:val="32"/>
+          <w:lang w:val="es-GT" w:eastAsia="zh-CN" w:bidi="hi-IN"/>
+        </w:rPr>
+        <w:t>FinProceso</w:t>
+      </w:r>
+    </w:p>
+    <w:p>
+      <w:pPr>
+        <w:pStyle w:val="Cuerpodetexto"/>
+        <w:rPr>
+          <w:rFonts w:ascii="Times New Roman" w:hAnsi="Times New Roman" w:eastAsia="Noto Sans CJK SC" w:cs="Lohit Devanagari"/>
+          <w:color w:val="auto"/>
+          <w:kern w:val="2"/>
+          <w:sz w:val="26"/>
+          <w:szCs w:val="32"/>
+          <w:lang w:val="es-GT" w:eastAsia="zh-CN" w:bidi="hi-IN"/>
+        </w:rPr>
+      </w:pPr>
+      <w:r>
+        <w:rPr>
+          <w:b w:val="false"/>
+          <w:bCs w:val="false"/>
+        </w:rPr>
+      </w:r>
+    </w:p>
+    <w:p>
+      <w:pPr>
+        <w:pStyle w:val="Cuerpodetexto"/>
+        <w:rPr/>
+      </w:pPr>
+      <w:r>
+        <w:rPr>
+          <w:rFonts w:eastAsia="Noto Sans CJK SC" w:cs="Lohit Devanagari" w:ascii="Times New Roman" w:hAnsi="Times New Roman"/>
+          <w:b w:val="false"/>
+          <w:bCs w:val="false"/>
+          <w:color w:val="auto"/>
+          <w:kern w:val="2"/>
+          <w:sz w:val="26"/>
+          <w:szCs w:val="32"/>
+          <w:lang w:val="es-GT" w:eastAsia="zh-CN" w:bidi="hi-IN"/>
+        </w:rPr>
+        <w:t xml:space="preserve">El método </w:t>
+      </w:r>
+      <w:r>
+        <w:rPr>
+          <w:rFonts w:eastAsia="Noto Sans CJK SC" w:cs="Lohit Devanagari" w:ascii="Times New Roman" w:hAnsi="Times New Roman"/>
+          <w:b/>
+          <w:bCs/>
+          <w:color w:val="auto"/>
+          <w:kern w:val="2"/>
+          <w:sz w:val="26"/>
+          <w:szCs w:val="32"/>
+          <w:lang w:val="es-GT" w:eastAsia="zh-CN" w:bidi="hi-IN"/>
+        </w:rPr>
+        <w:t>crearTablero(Var cadena)</w:t>
+      </w:r>
+      <w:r>
+        <w:rPr/>
+        <w:t xml:space="preserve"> </w:t>
+      </w:r>
+      <w:r>
+        <w:rPr/>
+        <w:t>se encarga de crear un tablero en base a una cadena recibida, para identificar el contenido que tendr</w:t>
+      </w:r>
+      <w:r>
+        <w:rPr>
+          <w:rFonts w:eastAsia="Noto Serif CJK SC" w:cs="Lohit Devanagari"/>
+          <w:color w:val="auto"/>
+          <w:kern w:val="2"/>
+          <w:sz w:val="24"/>
+          <w:szCs w:val="24"/>
+          <w:lang w:val="es-GT" w:eastAsia="zh-CN" w:bidi="hi-IN"/>
+        </w:rPr>
+        <w:t>á cada casilla se verifica que carácter poseen la cadena recibida como parámetro.</w:t>
+      </w:r>
+    </w:p>
+    <w:p>
+      <w:pPr>
+        <w:pStyle w:val="Cuerpodetexto"/>
+        <w:rPr>
+          <w:rFonts w:ascii="Times New Roman" w:hAnsi="Times New Roman" w:eastAsia="Noto Serif CJK SC" w:cs="Lohit Devanagari"/>
+          <w:color w:val="auto"/>
+          <w:kern w:val="2"/>
+          <w:sz w:val="24"/>
+          <w:szCs w:val="24"/>
+          <w:lang w:val="es-GT" w:eastAsia="zh-CN" w:bidi="hi-IN"/>
+        </w:rPr>
+      </w:pPr>
+      <w:r>
+        <w:rPr/>
+      </w:r>
+    </w:p>
+    <w:p>
+      <w:pPr>
+        <w:pStyle w:val="Cuerpodetexto"/>
+        <w:rPr/>
+      </w:pPr>
+      <w:r>
+        <w:rPr>
+          <w:rFonts w:eastAsia="Noto Serif CJK SC" w:cs="Lohit Devanagari"/>
+          <w:color w:val="auto"/>
+          <w:kern w:val="2"/>
+          <w:sz w:val="24"/>
+          <w:szCs w:val="24"/>
+          <w:lang w:val="es-GT" w:eastAsia="zh-CN" w:bidi="hi-IN"/>
+        </w:rPr>
+        <w:t>Inicio Proceso crearTablero(Var[] cadena)</w:t>
+      </w:r>
+    </w:p>
+    <w:p>
+      <w:pPr>
+        <w:pStyle w:val="Cuerpodetexto"/>
+        <w:rPr/>
+      </w:pPr>
+      <w:r>
+        <w:rPr>
+          <w:rFonts w:eastAsia="Noto Serif CJK SC" w:cs="Lohit Devanagari"/>
+          <w:color w:val="auto"/>
+          <w:kern w:val="2"/>
+          <w:sz w:val="24"/>
+          <w:szCs w:val="24"/>
+          <w:lang w:val="es-GT" w:eastAsia="zh-CN" w:bidi="hi-IN"/>
+        </w:rPr>
+        <w:tab/>
+        <w:t>Desde i = 0; hasta i = cadena.tamaño;, i++</w:t>
+      </w:r>
+    </w:p>
+    <w:p>
+      <w:pPr>
+        <w:pStyle w:val="Cuerpodetexto"/>
+        <w:rPr/>
+      </w:pPr>
+      <w:r>
+        <w:rPr>
+          <w:rFonts w:eastAsia="Noto Serif CJK SC" w:cs="Lohit Devanagari"/>
+          <w:color w:val="auto"/>
+          <w:kern w:val="2"/>
+          <w:sz w:val="24"/>
+          <w:szCs w:val="24"/>
+          <w:lang w:val="es-GT" w:eastAsia="zh-CN" w:bidi="hi-IN"/>
+        </w:rPr>
+        <w:tab/>
+        <w:tab/>
+        <w:t xml:space="preserve">Var </w:t>
+      </w:r>
+      <w:r>
+        <w:rPr>
+          <w:rFonts w:eastAsia="Noto Serif CJK SC" w:cs="Lohit Devanagari"/>
+          <w:color w:val="auto"/>
+          <w:kern w:val="2"/>
+          <w:sz w:val="24"/>
+          <w:szCs w:val="24"/>
+          <w:lang w:val="es-GT" w:eastAsia="zh-CN" w:bidi="hi-IN"/>
+        </w:rPr>
+        <w:t>caracteres</w:t>
+      </w:r>
+      <w:r>
+        <w:rPr>
+          <w:rFonts w:eastAsia="Noto Serif CJK SC" w:cs="Lohit Devanagari"/>
+          <w:color w:val="auto"/>
+          <w:kern w:val="2"/>
+          <w:sz w:val="24"/>
+          <w:szCs w:val="24"/>
+          <w:lang w:val="es-GT" w:eastAsia="zh-CN" w:bidi="hi-IN"/>
+        </w:rPr>
+        <w:t>[] = cadena.split(“,”)</w:t>
+      </w:r>
+    </w:p>
+    <w:p>
+      <w:pPr>
+        <w:pStyle w:val="Cuerpodetexto"/>
+        <w:rPr/>
+      </w:pPr>
+      <w:r>
+        <w:rPr>
+          <w:rFonts w:eastAsia="Noto Serif CJK SC" w:cs="Lohit Devanagari"/>
+          <w:color w:val="auto"/>
+          <w:kern w:val="2"/>
+          <w:sz w:val="24"/>
+          <w:szCs w:val="24"/>
+          <w:lang w:val="es-GT" w:eastAsia="zh-CN" w:bidi="hi-IN"/>
+        </w:rPr>
+        <w:tab/>
+        <w:tab/>
+        <w:t>Desde j = 0; hasta  j = verificarContenido(); j++</w:t>
+      </w:r>
+    </w:p>
+    <w:p>
+      <w:pPr>
+        <w:pStyle w:val="Cuerpodetexto"/>
+        <w:rPr/>
+      </w:pPr>
+      <w:r>
+        <w:rPr>
+          <w:rFonts w:eastAsia="Noto Serif CJK SC" w:cs="Lohit Devanagari"/>
+          <w:color w:val="auto"/>
+          <w:kern w:val="2"/>
+          <w:sz w:val="24"/>
+          <w:szCs w:val="24"/>
+          <w:lang w:val="es-GT" w:eastAsia="zh-CN" w:bidi="hi-IN"/>
+        </w:rPr>
+        <w:tab/>
+        <w:tab/>
+        <w:tab/>
+        <w:t>casillas[i][j].cambiarPosicionX()</w:t>
+      </w:r>
+    </w:p>
+    <w:p>
+      <w:pPr>
+        <w:pStyle w:val="Cuerpodetexto"/>
+        <w:rPr/>
+      </w:pPr>
+      <w:r>
+        <w:rPr>
+          <w:rFonts w:eastAsia="Noto Serif CJK SC" w:cs="Lohit Devanagari"/>
+          <w:color w:val="auto"/>
+          <w:kern w:val="2"/>
+          <w:sz w:val="24"/>
+          <w:szCs w:val="24"/>
+          <w:lang w:val="es-GT" w:eastAsia="zh-CN" w:bidi="hi-IN"/>
+        </w:rPr>
+        <w:tab/>
+        <w:tab/>
+        <w:tab/>
+        <w:t>casillas[i][j].cambiarPosicionY()</w:t>
+      </w:r>
+    </w:p>
+    <w:p>
+      <w:pPr>
+        <w:pStyle w:val="Cuerpodetexto"/>
+        <w:rPr/>
+      </w:pPr>
+      <w:r>
+        <w:rPr>
+          <w:rFonts w:eastAsia="Noto Serif CJK SC" w:cs="Lohit Devanagari"/>
+          <w:color w:val="auto"/>
+          <w:kern w:val="2"/>
+          <w:sz w:val="24"/>
+          <w:szCs w:val="24"/>
+          <w:lang w:val="es-GT" w:eastAsia="zh-CN" w:bidi="hi-IN"/>
+        </w:rPr>
+        <w:tab/>
+        <w:tab/>
+        <w:tab/>
+      </w:r>
+    </w:p>
+    <w:p>
+      <w:pPr>
+        <w:pStyle w:val="Cuerpodetexto"/>
+        <w:rPr/>
+      </w:pPr>
+      <w:r>
+        <w:rPr>
+          <w:rFonts w:eastAsia="Noto Serif CJK SC" w:cs="Lohit Devanagari"/>
+          <w:color w:val="auto"/>
+          <w:kern w:val="2"/>
+          <w:sz w:val="24"/>
+          <w:szCs w:val="24"/>
+          <w:lang w:val="es-GT" w:eastAsia="zh-CN" w:bidi="hi-IN"/>
+        </w:rPr>
+        <w:tab/>
+        <w:tab/>
+        <w:tab/>
+      </w:r>
+      <w:r>
+        <w:rPr>
+          <w:rFonts w:eastAsia="Noto Serif CJK SC" w:cs="Lohit Devanagari"/>
+          <w:color w:val="auto"/>
+          <w:kern w:val="2"/>
+          <w:sz w:val="24"/>
+          <w:szCs w:val="24"/>
+          <w:lang w:val="es-GT" w:eastAsia="zh-CN" w:bidi="hi-IN"/>
+        </w:rPr>
+        <w:t>Si (caracteres[j] ==  “T”) entonces</w:t>
+      </w:r>
+    </w:p>
+    <w:p>
+      <w:pPr>
+        <w:pStyle w:val="Cuerpodetexto"/>
+        <w:rPr/>
+      </w:pPr>
+      <w:r>
+        <w:rPr>
+          <w:rFonts w:eastAsia="Noto Serif CJK SC" w:cs="Lohit Devanagari"/>
+          <w:color w:val="auto"/>
+          <w:kern w:val="2"/>
+          <w:sz w:val="24"/>
+          <w:szCs w:val="24"/>
+          <w:lang w:val="es-GT" w:eastAsia="zh-CN" w:bidi="hi-IN"/>
+        </w:rPr>
+        <w:tab/>
+        <w:tab/>
+        <w:tab/>
+        <w:tab/>
+        <w:t>casillas[i][j] == new Torpedo()</w:t>
+      </w:r>
+    </w:p>
+    <w:p>
+      <w:pPr>
+        <w:pStyle w:val="Cuerpodetexto"/>
+        <w:rPr/>
+      </w:pPr>
+      <w:r>
+        <w:rPr>
+          <w:rFonts w:eastAsia="Noto Serif CJK SC" w:cs="Lohit Devanagari"/>
+          <w:color w:val="auto"/>
+          <w:kern w:val="2"/>
+          <w:sz w:val="24"/>
+          <w:szCs w:val="24"/>
+          <w:lang w:val="es-GT" w:eastAsia="zh-CN" w:bidi="hi-IN"/>
+        </w:rPr>
+        <w:tab/>
+        <w:tab/>
+        <w:tab/>
+        <w:t>Sino si (caracteres[j] == “I”) entonces</w:t>
+      </w:r>
+    </w:p>
+    <w:p>
+      <w:pPr>
+        <w:pStyle w:val="Cuerpodetexto"/>
+        <w:rPr/>
+      </w:pPr>
+      <w:r>
+        <w:rPr>
+          <w:rFonts w:eastAsia="Noto Serif CJK SC" w:cs="Lohit Devanagari"/>
+          <w:color w:val="auto"/>
+          <w:kern w:val="2"/>
+          <w:sz w:val="24"/>
+          <w:szCs w:val="24"/>
+          <w:lang w:val="es-GT" w:eastAsia="zh-CN" w:bidi="hi-IN"/>
+        </w:rPr>
+        <w:tab/>
+        <w:tab/>
+        <w:tab/>
+        <w:tab/>
+        <w:t>casillas[i][j] = new Misil()</w:t>
+      </w:r>
+    </w:p>
+    <w:p>
+      <w:pPr>
+        <w:pStyle w:val="Cuerpodetexto"/>
+        <w:rPr/>
+      </w:pPr>
+      <w:r>
+        <w:rPr>
+          <w:rFonts w:eastAsia="Noto Serif CJK SC" w:cs="Lohit Devanagari"/>
+          <w:color w:val="auto"/>
+          <w:kern w:val="2"/>
+          <w:sz w:val="24"/>
+          <w:szCs w:val="24"/>
+          <w:lang w:val="es-GT" w:eastAsia="zh-CN" w:bidi="hi-IN"/>
+        </w:rPr>
+        <w:tab/>
+        <w:tab/>
+        <w:tab/>
+        <w:t>Sino si (caracteres[j] == “O”) entonces</w:t>
+      </w:r>
+    </w:p>
+    <w:p>
+      <w:pPr>
+        <w:pStyle w:val="Cuerpodetexto"/>
+        <w:rPr/>
+      </w:pPr>
+      <w:r>
+        <w:rPr>
+          <w:rFonts w:eastAsia="Noto Serif CJK SC" w:cs="Lohit Devanagari"/>
+          <w:color w:val="auto"/>
+          <w:kern w:val="2"/>
+          <w:sz w:val="24"/>
+          <w:szCs w:val="24"/>
+          <w:lang w:val="es-GT" w:eastAsia="zh-CN" w:bidi="hi-IN"/>
+        </w:rPr>
+        <w:tab/>
+        <w:tab/>
+        <w:tab/>
+        <w:tab/>
+        <w:t>casillas[i][j] == new Hecatombe()</w:t>
+      </w:r>
+    </w:p>
+    <w:p>
+      <w:pPr>
+        <w:pStyle w:val="Cuerpodetexto"/>
+        <w:rPr/>
+      </w:pPr>
+      <w:r>
+        <w:rPr>
+          <w:rFonts w:eastAsia="Noto Serif CJK SC" w:cs="Lohit Devanagari"/>
+          <w:color w:val="auto"/>
+          <w:kern w:val="2"/>
+          <w:sz w:val="24"/>
+          <w:szCs w:val="24"/>
+          <w:lang w:val="es-GT" w:eastAsia="zh-CN" w:bidi="hi-IN"/>
+        </w:rPr>
+        <w:tab/>
+        <w:tab/>
+        <w:tab/>
+        <w:t>Sino si (casillas[i][j] == “B1”) entonces</w:t>
+      </w:r>
+    </w:p>
+    <w:p>
+      <w:pPr>
+        <w:pStyle w:val="Cuerpodetexto"/>
+        <w:rPr/>
+      </w:pPr>
+      <w:r>
+        <w:rPr>
+          <w:rFonts w:eastAsia="Noto Serif CJK SC" w:cs="Lohit Devanagari"/>
+          <w:color w:val="auto"/>
+          <w:kern w:val="2"/>
+          <w:sz w:val="24"/>
+          <w:szCs w:val="24"/>
+          <w:lang w:val="es-GT" w:eastAsia="zh-CN" w:bidi="hi-IN"/>
+        </w:rPr>
+        <w:tab/>
+        <w:tab/>
+        <w:tab/>
+        <w:tab/>
+        <w:t>casillas[i][j] = new Pailebot()</w:t>
+      </w:r>
+    </w:p>
+    <w:p>
+      <w:pPr>
+        <w:pStyle w:val="Cuerpodetexto"/>
+        <w:rPr/>
+      </w:pPr>
+      <w:r>
+        <w:rPr>
+          <w:rFonts w:eastAsia="Noto Serif CJK SC" w:cs="Lohit Devanagari"/>
+          <w:color w:val="auto"/>
+          <w:kern w:val="2"/>
+          <w:sz w:val="24"/>
+          <w:szCs w:val="24"/>
+          <w:lang w:val="es-GT" w:eastAsia="zh-CN" w:bidi="hi-IN"/>
+        </w:rPr>
+        <w:tab/>
+        <w:tab/>
+        <w:tab/>
+        <w:t>Sino si (caracteres[j] == “B2”) entonces</w:t>
+      </w:r>
+    </w:p>
+    <w:p>
+      <w:pPr>
+        <w:pStyle w:val="Cuerpodetexto"/>
+        <w:rPr/>
+      </w:pPr>
+      <w:r>
+        <w:rPr>
+          <w:rFonts w:eastAsia="Noto Serif CJK SC" w:cs="Lohit Devanagari"/>
+          <w:color w:val="auto"/>
+          <w:kern w:val="2"/>
+          <w:sz w:val="24"/>
+          <w:szCs w:val="24"/>
+          <w:lang w:val="es-GT" w:eastAsia="zh-CN" w:bidi="hi-IN"/>
+        </w:rPr>
+        <w:tab/>
+        <w:tab/>
+        <w:tab/>
+        <w:tab/>
+        <w:t>casillas[i][j] == new Bergantin()</w:t>
+      </w:r>
+    </w:p>
+    <w:p>
+      <w:pPr>
+        <w:pStyle w:val="Cuerpodetexto"/>
+        <w:rPr/>
+      </w:pPr>
+      <w:r>
+        <w:rPr>
+          <w:rFonts w:eastAsia="Noto Serif CJK SC" w:cs="Lohit Devanagari"/>
+          <w:color w:val="auto"/>
+          <w:kern w:val="2"/>
+          <w:sz w:val="24"/>
+          <w:szCs w:val="24"/>
+          <w:lang w:val="es-GT" w:eastAsia="zh-CN" w:bidi="hi-IN"/>
+        </w:rPr>
+        <w:tab/>
+        <w:tab/>
+        <w:tab/>
+        <w:t>Sino si (caracteres[j] == “B3”) entonces</w:t>
+      </w:r>
+    </w:p>
+    <w:p>
+      <w:pPr>
+        <w:pStyle w:val="Cuerpodetexto"/>
+        <w:rPr/>
+      </w:pPr>
+      <w:r>
+        <w:rPr>
+          <w:rFonts w:eastAsia="Noto Serif CJK SC" w:cs="Lohit Devanagari"/>
+          <w:color w:val="auto"/>
+          <w:kern w:val="2"/>
+          <w:sz w:val="24"/>
+          <w:szCs w:val="24"/>
+          <w:lang w:val="es-GT" w:eastAsia="zh-CN" w:bidi="hi-IN"/>
+        </w:rPr>
+        <w:tab/>
+        <w:tab/>
+        <w:tab/>
+        <w:tab/>
+        <w:t>casillas[i][j] = new Navio()</w:t>
+      </w:r>
+    </w:p>
+    <w:p>
+      <w:pPr>
+        <w:pStyle w:val="Cuerpodetexto"/>
+        <w:rPr/>
+      </w:pPr>
+      <w:r>
+        <w:rPr>
+          <w:rFonts w:eastAsia="Noto Serif CJK SC" w:cs="Lohit Devanagari"/>
+          <w:color w:val="auto"/>
+          <w:kern w:val="2"/>
+          <w:sz w:val="24"/>
+          <w:szCs w:val="24"/>
+          <w:lang w:val="es-GT" w:eastAsia="zh-CN" w:bidi="hi-IN"/>
+        </w:rPr>
+        <w:tab/>
+        <w:tab/>
+        <w:tab/>
+        <w:t>Finsi</w:t>
+      </w:r>
+    </w:p>
+    <w:p>
+      <w:pPr>
+        <w:pStyle w:val="Cuerpodetexto"/>
+        <w:rPr/>
+      </w:pPr>
+      <w:r>
+        <w:rPr>
+          <w:rFonts w:eastAsia="Noto Serif CJK SC" w:cs="Lohit Devanagari"/>
+          <w:color w:val="auto"/>
+          <w:kern w:val="2"/>
+          <w:sz w:val="24"/>
+          <w:szCs w:val="24"/>
+          <w:lang w:val="es-GT" w:eastAsia="zh-CN" w:bidi="hi-IN"/>
+        </w:rPr>
+        <w:tab/>
+        <w:tab/>
+        <w:t>FinDesde</w:t>
+      </w:r>
+    </w:p>
+    <w:p>
+      <w:pPr>
+        <w:pStyle w:val="Cuerpodetexto"/>
+        <w:rPr/>
+      </w:pPr>
+      <w:r>
+        <w:rPr>
+          <w:rFonts w:eastAsia="Noto Serif CJK SC" w:cs="Lohit Devanagari"/>
+          <w:color w:val="auto"/>
+          <w:kern w:val="2"/>
+          <w:sz w:val="24"/>
+          <w:szCs w:val="24"/>
+          <w:lang w:val="es-GT" w:eastAsia="zh-CN" w:bidi="hi-IN"/>
+        </w:rPr>
+        <w:tab/>
+        <w:t>FinDesde</w:t>
+      </w:r>
+    </w:p>
+    <w:p>
+      <w:pPr>
+        <w:pStyle w:val="Cuerpodetexto"/>
+        <w:rPr/>
+      </w:pPr>
+      <w:r>
+        <w:rPr>
+          <w:rFonts w:eastAsia="Noto Serif CJK SC" w:cs="Lohit Devanagari"/>
+          <w:color w:val="auto"/>
+          <w:kern w:val="2"/>
+          <w:sz w:val="24"/>
+          <w:szCs w:val="24"/>
+          <w:lang w:val="es-GT" w:eastAsia="zh-CN" w:bidi="hi-IN"/>
+        </w:rPr>
+        <w:t>Fin Proceso</w:t>
+      </w:r>
+    </w:p>
+    <w:p>
+      <w:pPr>
+        <w:pStyle w:val="Cuerpodetexto"/>
+        <w:rPr>
+          <w:rFonts w:ascii="Times New Roman" w:hAnsi="Times New Roman" w:eastAsia="Noto Serif CJK SC" w:cs="Lohit Devanagari"/>
+          <w:color w:val="auto"/>
+          <w:kern w:val="2"/>
+          <w:sz w:val="24"/>
+          <w:szCs w:val="24"/>
+          <w:lang w:val="es-GT" w:eastAsia="zh-CN" w:bidi="hi-IN"/>
+        </w:rPr>
+      </w:pPr>
+      <w:r>
+        <w:rPr/>
+      </w:r>
+    </w:p>
+    <w:p>
+      <w:pPr>
+        <w:pStyle w:val="Cuerpodetexto"/>
+        <w:rPr/>
+      </w:pPr>
+      <w:r>
+        <w:rPr>
+          <w:rFonts w:eastAsia="Noto Serif CJK SC" w:cs="Lohit Devanagari"/>
+          <w:color w:val="auto"/>
+          <w:kern w:val="2"/>
+          <w:sz w:val="24"/>
+          <w:szCs w:val="24"/>
+          <w:lang w:val="es-GT" w:eastAsia="zh-CN" w:bidi="hi-IN"/>
+        </w:rPr>
+        <w:t xml:space="preserve">El método </w:t>
+      </w:r>
+      <w:r>
+        <w:rPr>
+          <w:rFonts w:eastAsia="Noto Serif CJK SC" w:cs="Lohit Devanagari"/>
+          <w:b/>
+          <w:bCs/>
+          <w:color w:val="auto"/>
+          <w:kern w:val="2"/>
+          <w:sz w:val="24"/>
+          <w:szCs w:val="24"/>
+          <w:lang w:val="es-GT" w:eastAsia="zh-CN" w:bidi="hi-IN"/>
+        </w:rPr>
+        <w:t>crearTableroVacio()</w:t>
+      </w:r>
+      <w:r>
+        <w:rPr>
+          <w:rFonts w:eastAsia="Noto Serif CJK SC" w:cs="Lohit Devanagari"/>
+          <w:b w:val="false"/>
+          <w:bCs w:val="false"/>
+          <w:color w:val="auto"/>
+          <w:kern w:val="2"/>
+          <w:sz w:val="24"/>
+          <w:szCs w:val="24"/>
+          <w:lang w:val="es-GT" w:eastAsia="zh-CN" w:bidi="hi-IN"/>
+        </w:rPr>
+        <w:t xml:space="preserve"> se encarga de crear un tablero que solo mostrará casillas con agua, este mapa será utilizado para mostrar en partida para que cuando el usuario de click en una casilla este ya muestre el contenido de esa casilla.</w:t>
+      </w:r>
+    </w:p>
+    <w:p>
+      <w:pPr>
+        <w:pStyle w:val="Cuerpodetexto"/>
+        <w:rPr>
+          <w:rFonts w:ascii="Times New Roman" w:hAnsi="Times New Roman" w:eastAsia="Noto Serif CJK SC" w:cs="Lohit Devanagari"/>
+          <w:b w:val="false"/>
+          <w:b w:val="false"/>
+          <w:bCs w:val="false"/>
+          <w:color w:val="auto"/>
+          <w:kern w:val="2"/>
+          <w:sz w:val="24"/>
+          <w:szCs w:val="24"/>
+          <w:lang w:val="es-GT" w:eastAsia="zh-CN" w:bidi="hi-IN"/>
+        </w:rPr>
+      </w:pPr>
+      <w:r>
+        <w:rPr/>
+      </w:r>
+    </w:p>
+    <w:p>
+      <w:pPr>
+        <w:pStyle w:val="Cuerpodetexto"/>
+        <w:rPr/>
+      </w:pPr>
+      <w:r>
+        <w:rPr>
+          <w:rFonts w:eastAsia="Noto Serif CJK SC" w:cs="Lohit Devanagari"/>
+          <w:b w:val="false"/>
+          <w:bCs w:val="false"/>
+          <w:color w:val="auto"/>
+          <w:kern w:val="2"/>
+          <w:sz w:val="24"/>
+          <w:szCs w:val="24"/>
+          <w:lang w:val="es-GT" w:eastAsia="zh-CN" w:bidi="hi-IN"/>
+        </w:rPr>
+        <w:t>Inicio Proceso crearTableroVacio()</w:t>
+      </w:r>
+    </w:p>
+    <w:p>
+      <w:pPr>
+        <w:pStyle w:val="Cuerpodetexto"/>
+        <w:rPr/>
+      </w:pPr>
+      <w:r>
+        <w:rPr>
+          <w:rFonts w:eastAsia="Noto Serif CJK SC" w:cs="Lohit Devanagari"/>
+          <w:b w:val="false"/>
+          <w:bCs w:val="false"/>
+          <w:color w:val="auto"/>
+          <w:kern w:val="2"/>
+          <w:sz w:val="24"/>
+          <w:szCs w:val="24"/>
+          <w:lang w:val="es-GT" w:eastAsia="zh-CN" w:bidi="hi-IN"/>
+        </w:rPr>
+        <w:tab/>
+        <w:t>Desde i = 0: hasta j = mapas.tamaño(); i++</w:t>
+      </w:r>
+    </w:p>
+    <w:p>
+      <w:pPr>
+        <w:pStyle w:val="Cuerpodetexto"/>
+        <w:rPr/>
+      </w:pPr>
+      <w:r>
+        <w:rPr>
+          <w:rFonts w:eastAsia="Noto Serif CJK SC" w:cs="Lohit Devanagari"/>
+          <w:b w:val="false"/>
+          <w:bCs w:val="false"/>
+          <w:color w:val="auto"/>
+          <w:kern w:val="2"/>
+          <w:sz w:val="24"/>
+          <w:szCs w:val="24"/>
+          <w:lang w:val="es-GT" w:eastAsia="zh-CN" w:bidi="hi-IN"/>
+        </w:rPr>
+        <w:tab/>
+        <w:tab/>
+        <w:t>Desde j = 0; hasta j = mapas[i].tamaño; j++</w:t>
+      </w:r>
+    </w:p>
+    <w:p>
+      <w:pPr>
+        <w:pStyle w:val="Cuerpodetexto"/>
+        <w:rPr/>
+      </w:pPr>
+      <w:r>
+        <w:rPr>
+          <w:rFonts w:eastAsia="Noto Serif CJK SC" w:cs="Lohit Devanagari"/>
+          <w:b w:val="false"/>
+          <w:bCs w:val="false"/>
+          <w:color w:val="auto"/>
+          <w:kern w:val="2"/>
+          <w:sz w:val="24"/>
+          <w:szCs w:val="24"/>
+          <w:lang w:val="es-GT" w:eastAsia="zh-CN" w:bidi="hi-IN"/>
+        </w:rPr>
+        <w:tab/>
+        <w:tab/>
+        <w:tab/>
+        <w:t>Desde k = 0; hasta k = mapas[i][j].tamaño(); k++</w:t>
+      </w:r>
+    </w:p>
+    <w:p>
+      <w:pPr>
+        <w:pStyle w:val="Cuerpodetexto"/>
+        <w:rPr/>
+      </w:pPr>
+      <w:r>
+        <w:rPr>
+          <w:rFonts w:eastAsia="Noto Serif CJK SC" w:cs="Lohit Devanagari"/>
+          <w:b w:val="false"/>
+          <w:bCs w:val="false"/>
+          <w:color w:val="auto"/>
+          <w:kern w:val="2"/>
+          <w:sz w:val="24"/>
+          <w:szCs w:val="24"/>
+          <w:lang w:val="es-GT" w:eastAsia="zh-CN" w:bidi="hi-IN"/>
+        </w:rPr>
+        <w:tab/>
+        <w:tab/>
+        <w:tab/>
+        <w:tab/>
+        <w:t>mapas[i][j][k] = new Agua()</w:t>
+      </w:r>
+    </w:p>
+    <w:p>
+      <w:pPr>
+        <w:pStyle w:val="Cuerpodetexto"/>
+        <w:rPr/>
+      </w:pPr>
+      <w:r>
+        <w:rPr>
+          <w:rFonts w:eastAsia="Noto Serif CJK SC" w:cs="Lohit Devanagari"/>
+          <w:b w:val="false"/>
+          <w:bCs w:val="false"/>
+          <w:color w:val="auto"/>
+          <w:kern w:val="2"/>
+          <w:sz w:val="24"/>
+          <w:szCs w:val="24"/>
+          <w:lang w:val="es-GT" w:eastAsia="zh-CN" w:bidi="hi-IN"/>
+        </w:rPr>
+        <w:tab/>
+        <w:tab/>
+        <w:tab/>
+        <w:t>FinDesde</w:t>
+      </w:r>
+    </w:p>
+    <w:p>
+      <w:pPr>
+        <w:pStyle w:val="Cuerpodetexto"/>
+        <w:rPr/>
+      </w:pPr>
+      <w:r>
+        <w:rPr>
+          <w:rFonts w:eastAsia="Noto Serif CJK SC" w:cs="Lohit Devanagari"/>
+          <w:b w:val="false"/>
+          <w:bCs w:val="false"/>
+          <w:color w:val="auto"/>
+          <w:kern w:val="2"/>
+          <w:sz w:val="24"/>
+          <w:szCs w:val="24"/>
+          <w:lang w:val="es-GT" w:eastAsia="zh-CN" w:bidi="hi-IN"/>
+        </w:rPr>
+        <w:tab/>
+        <w:tab/>
+        <w:t>FinDesde</w:t>
+      </w:r>
+    </w:p>
+    <w:p>
+      <w:pPr>
+        <w:pStyle w:val="Cuerpodetexto"/>
+        <w:rPr/>
+      </w:pPr>
+      <w:r>
+        <w:rPr>
+          <w:rFonts w:eastAsia="Noto Serif CJK SC" w:cs="Lohit Devanagari"/>
+          <w:b w:val="false"/>
+          <w:bCs w:val="false"/>
+          <w:color w:val="auto"/>
+          <w:kern w:val="2"/>
+          <w:sz w:val="24"/>
+          <w:szCs w:val="24"/>
+          <w:lang w:val="es-GT" w:eastAsia="zh-CN" w:bidi="hi-IN"/>
+        </w:rPr>
+        <w:tab/>
+        <w:t>FinDesde</w:t>
+      </w:r>
+    </w:p>
+    <w:p>
+      <w:pPr>
+        <w:pStyle w:val="Cuerpodetexto"/>
+        <w:spacing w:before="0" w:after="140"/>
+        <w:rPr/>
+      </w:pPr>
+      <w:r>
+        <w:rPr>
+          <w:rFonts w:eastAsia="Noto Serif CJK SC" w:cs="Lohit Devanagari"/>
+          <w:b w:val="false"/>
+          <w:bCs w:val="false"/>
+          <w:color w:val="auto"/>
+          <w:kern w:val="2"/>
+          <w:sz w:val="24"/>
+          <w:szCs w:val="24"/>
+          <w:lang w:val="es-GT" w:eastAsia="zh-CN" w:bidi="hi-IN"/>
+        </w:rPr>
+        <w:t>FinProceso</w:t>
       </w:r>
     </w:p>
     <w:sectPr>

</xml_diff>